<commit_message>
adds health bars to creatures and shooting capability
</commit_message>
<xml_diff>
--- a/Game Design Document.docx
+++ b/Game Design Document.docx
@@ -136,79 +136,85 @@
     <w:p/>
     <w:p>
       <w:r>
-        <w:t>added angles to sensor, add periphery value</w:t>
-      </w:r>
-    </w:p>
-    <w:p/>
-    <w:p>
-      <w:r>
-        <w:t xml:space="preserve">fitness: </w:t>
-      </w:r>
-    </w:p>
-    <w:p>
-      <w:r>
-        <w:t>not touching wall</w:t>
-      </w:r>
-    </w:p>
-    <w:p>
-      <w:r>
-        <w:t>touching player</w:t>
-      </w:r>
-    </w:p>
-    <w:p/>
-    <w:p>
-      <w:r>
-        <w:t>to do:</w:t>
-      </w:r>
-    </w:p>
-    <w:p>
-      <w:r>
-        <w:t>music</w:t>
-      </w:r>
-    </w:p>
-    <w:p>
-      <w:r>
-        <w:t>storyline</w:t>
-      </w:r>
-    </w:p>
-    <w:p>
-      <w:r>
-        <w:t>gui</w:t>
-      </w:r>
-    </w:p>
-    <w:p/>
-    <w:p/>
-    <w:p/>
-    <w:p>
-      <w:r>
-        <w:t>game:</w:t>
-      </w:r>
-    </w:p>
-    <w:p>
-      <w:r>
-        <w:t>4</w:t>
-      </w:r>
-      <w:r>
-        <w:t xml:space="preserve"> waves (</w:t>
-      </w:r>
-      <w:r>
-        <w:t>a wave is</w:t>
-      </w:r>
-      <w:r>
-        <w:t xml:space="preserve"> 16 specimens of a species) come for each generation</w:t>
-      </w:r>
-    </w:p>
-    <w:p>
-      <w:r>
-        <w:t>species:</w:t>
-      </w:r>
-    </w:p>
-    <w:p>
-      <w:r>
-        <w:t>twirlers, sharpshooters</w:t>
+        <w:t>problem: bullets were sensed even when moving away from them</w:t>
       </w:r>
       <w:bookmarkStart w:id="0" w:name="_GoBack"/>
       <w:bookmarkEnd w:id="0"/>
+    </w:p>
+    <w:p>
+      <w:r>
+        <w:lastRenderedPageBreak/>
+        <w:t>added angles to sensor, add periphery value</w:t>
+      </w:r>
+    </w:p>
+    <w:p/>
+    <w:p>
+      <w:r>
+        <w:t xml:space="preserve">fitness: </w:t>
+      </w:r>
+    </w:p>
+    <w:p>
+      <w:r>
+        <w:t>not touching wall</w:t>
+      </w:r>
+    </w:p>
+    <w:p>
+      <w:r>
+        <w:t>touching player</w:t>
+      </w:r>
+    </w:p>
+    <w:p/>
+    <w:p>
+      <w:r>
+        <w:t>to do:</w:t>
+      </w:r>
+    </w:p>
+    <w:p>
+      <w:r>
+        <w:t>music</w:t>
+      </w:r>
+    </w:p>
+    <w:p>
+      <w:r>
+        <w:t>storyline</w:t>
+      </w:r>
+    </w:p>
+    <w:p>
+      <w:r>
+        <w:t>gui</w:t>
+      </w:r>
+    </w:p>
+    <w:p/>
+    <w:p/>
+    <w:p/>
+    <w:p>
+      <w:r>
+        <w:t>game:</w:t>
+      </w:r>
+    </w:p>
+    <w:p>
+      <w:r>
+        <w:t>4</w:t>
+      </w:r>
+      <w:r>
+        <w:t xml:space="preserve"> waves (</w:t>
+      </w:r>
+      <w:r>
+        <w:t>a wave is</w:t>
+      </w:r>
+      <w:r>
+        <w:t xml:space="preserve"> 16 specimens of a species) come for each generation</w:t>
+      </w:r>
+    </w:p>
+    <w:p>
+      <w:r>
+        <w:t>species:</w:t>
+      </w:r>
+    </w:p>
+    <w:p>
+      <w:r>
+        <w:t>twirlers, sharpshooters</w:t>
+      </w:r>
     </w:p>
     <w:p>
       <w:r>

</xml_diff>

<commit_message>
adds fitness to creatures
</commit_message>
<xml_diff>
--- a/Game Design Document.docx
+++ b/Game Design Document.docx
@@ -134,92 +134,297 @@
       </w:r>
     </w:p>
     <w:p/>
+    <w:p/>
+    <w:p>
+      <w:r>
+        <w:lastRenderedPageBreak/>
+        <w:t xml:space="preserve">fitness: </w:t>
+      </w:r>
+    </w:p>
+    <w:p>
+      <w:r>
+        <w:t>not touching wall</w:t>
+      </w:r>
+    </w:p>
+    <w:p>
+      <w:r>
+        <w:t>touching player</w:t>
+      </w:r>
+    </w:p>
+    <w:p/>
+    <w:p>
+      <w:r>
+        <w:t>to do:</w:t>
+      </w:r>
+    </w:p>
+    <w:p>
+      <w:r>
+        <w:t>music</w:t>
+      </w:r>
+    </w:p>
+    <w:p>
+      <w:r>
+        <w:t>storyline</w:t>
+      </w:r>
+    </w:p>
+    <w:p>
+      <w:r>
+        <w:t>gui</w:t>
+      </w:r>
+    </w:p>
+    <w:p/>
+    <w:p/>
+    <w:p/>
+    <w:p>
+      <w:r>
+        <w:t>game:</w:t>
+      </w:r>
+    </w:p>
+    <w:p>
+      <w:r>
+        <w:t>4</w:t>
+      </w:r>
+      <w:r>
+        <w:t xml:space="preserve"> waves (</w:t>
+      </w:r>
+      <w:r>
+        <w:t>a wave is</w:t>
+      </w:r>
+      <w:r>
+        <w:t xml:space="preserve"> 16 specimens of a species) come for each generation</w:t>
+      </w:r>
+    </w:p>
+    <w:p>
+      <w:r>
+        <w:t>species:</w:t>
+      </w:r>
+    </w:p>
+    <w:p>
+      <w:r>
+        <w:t>twirlers, sharpshooters</w:t>
+      </w:r>
+    </w:p>
+    <w:p>
+      <w:r>
+        <w:t>survive as many generations as possible</w:t>
+      </w:r>
+    </w:p>
+    <w:p/>
+    <w:p>
+      <w:r>
+        <w:t>better start gui</w:t>
+      </w:r>
+    </w:p>
+    <w:p>
+      <w:r>
+        <w:t>borrowed button class off old program</w:t>
+      </w:r>
+    </w:p>
+    <w:p/>
     <w:p>
       <w:r>
         <w:t>problem: bullets were sensed even when moving away from them</w:t>
+      </w:r>
+    </w:p>
+    <w:p>
+      <w:r>
+        <w:t>added angles to sensor, add periphery value</w:t>
+      </w:r>
+    </w:p>
+    <w:p>
+      <w:r>
+        <w:rPr>
+          <w:noProof/>
+        </w:rPr>
+        <w:drawing>
+          <wp:inline distT="0" distB="0" distL="0" distR="0" wp14:anchorId="4BED4500" wp14:editId="687CF660">
+            <wp:extent cx="5269230" cy="3479165"/>
+            <wp:effectExtent l="0" t="0" r="0" b="0"/>
+            <wp:docPr id="2" name="Picture 2" descr="Macintosh HD:Users:cleye.jensen:Desktop:Screen Shot 2018-06-21 at 9.44.11 PM.png"/>
+            <wp:cNvGraphicFramePr>
+              <a:graphicFrameLocks xmlns:a="http://schemas.openxmlformats.org/drawingml/2006/main" noChangeAspect="1"/>
+            </wp:cNvGraphicFramePr>
+            <a:graphic xmlns:a="http://schemas.openxmlformats.org/drawingml/2006/main">
+              <a:graphicData uri="http://schemas.openxmlformats.org/drawingml/2006/picture">
+                <pic:pic xmlns:pic="http://schemas.openxmlformats.org/drawingml/2006/picture">
+                  <pic:nvPicPr>
+                    <pic:cNvPr id="0" name="Picture 1" descr="Macintosh HD:Users:cleye.jensen:Desktop:Screen Shot 2018-06-21 at 9.44.11 PM.png"/>
+                    <pic:cNvPicPr>
+                      <a:picLocks noChangeAspect="1" noChangeArrowheads="1"/>
+                    </pic:cNvPicPr>
+                  </pic:nvPicPr>
+                  <pic:blipFill>
+                    <a:blip r:embed="rId6">
+                      <a:extLst>
+                        <a:ext uri="{28A0092B-C50C-407E-A947-70E740481C1C}">
+                          <a14:useLocalDpi xmlns:a14="http://schemas.microsoft.com/office/drawing/2010/main" val="0"/>
+                        </a:ext>
+                      </a:extLst>
+                    </a:blip>
+                    <a:srcRect/>
+                    <a:stretch>
+                      <a:fillRect/>
+                    </a:stretch>
+                  </pic:blipFill>
+                  <pic:spPr bwMode="auto">
+                    <a:xfrm>
+                      <a:off x="0" y="0"/>
+                      <a:ext cx="5269230" cy="3479165"/>
+                    </a:xfrm>
+                    <a:prstGeom prst="rect">
+                      <a:avLst/>
+                    </a:prstGeom>
+                    <a:noFill/>
+                    <a:ln>
+                      <a:noFill/>
+                    </a:ln>
+                  </pic:spPr>
+                </pic:pic>
+              </a:graphicData>
+            </a:graphic>
+          </wp:inline>
+        </w:drawing>
+      </w:r>
+    </w:p>
+    <w:p>
+      <w:r>
+        <w:t>added distance to player, bullet sensing, wall sensing as parameters</w:t>
+      </w:r>
+    </w:p>
+    <w:p>
+      <w:r>
+        <w:t>wall proximity function</w:t>
+      </w:r>
+    </w:p>
+    <w:p>
+      <w:r>
+        <w:t>added speed output</w:t>
+      </w:r>
+    </w:p>
+    <w:p/>
+    <w:p>
+      <w:r>
+        <w:t xml:space="preserve">I’ve had the idea that the creature has limited energy or life and this is expended the faster it moves, and also shooting it depletes its life by a random amount </w:t>
+      </w:r>
+    </w:p>
+    <w:p/>
+    <w:p>
+      <w:r>
+        <w:t>if that’s the case I need an overarching class for movable objects which player and creatures inherit from</w:t>
+      </w:r>
+    </w:p>
+    <w:p/>
+    <w:p>
+      <w:r>
+        <w:t>techniques:</w:t>
+      </w:r>
+    </w:p>
+    <w:p>
+      <w:r>
+        <w:t>try lure them into walls</w:t>
+      </w:r>
+    </w:p>
+    <w:p>
+      <w:r>
+        <w:t>move around them to get beind their back</w:t>
+      </w:r>
+    </w:p>
+    <w:p/>
+    <w:p>
+      <w:r>
+        <w:t>fitness starts at 0:</w:t>
+      </w:r>
+    </w:p>
+    <w:p>
+      <w:r>
+        <w:t>reward:</w:t>
+      </w:r>
+    </w:p>
+    <w:p>
+      <w:r>
+        <w:t>damage done on</w:t>
+      </w:r>
+      <w:r>
+        <w:t xml:space="preserve"> player</w:t>
+      </w:r>
+    </w:p>
+    <w:p>
+      <w:r>
+        <w:t>average distance</w:t>
+      </w:r>
+      <w:r>
+        <w:t xml:space="preserve"> to player</w:t>
+      </w:r>
+    </w:p>
+    <w:p>
+      <w:r>
+        <w:t>time with</w:t>
+      </w:r>
+      <w:r>
+        <w:t xml:space="preserve"> player in sight</w:t>
+      </w:r>
+    </w:p>
+    <w:p>
+      <w:r>
+        <w:t>ability to sense bullets and dodge them</w:t>
+      </w:r>
+    </w:p>
+    <w:p/>
+    <w:p>
+      <w:r>
+        <w:t>punish:</w:t>
+      </w:r>
+    </w:p>
+    <w:p>
+      <w:r>
+        <w:t>being stationary</w:t>
+      </w:r>
+    </w:p>
+    <w:p>
+      <w:r>
+        <w:t>running into walls</w:t>
+      </w:r>
+    </w:p>
+    <w:p>
+      <w:r>
+        <w:t>hitting bullets</w:t>
+      </w:r>
+    </w:p>
+    <w:p/>
+    <w:p/>
+    <w:p>
+      <w:r>
+        <w:t>some creatures drop powerups when they die</w:t>
+      </w:r>
+    </w:p>
+    <w:p/>
+    <w:p/>
+    <w:p>
+      <w:r>
+        <w:t xml:space="preserve">Creature </w:t>
+      </w:r>
+    </w:p>
+    <w:p>
+      <w:r>
+        <w:t xml:space="preserve">- update </w:t>
+      </w:r>
+    </w:p>
+    <w:p>
+      <w:r>
+        <w:t>- display</w:t>
+      </w:r>
+    </w:p>
+    <w:p>
+      <w:r>
+        <w:t>- calculate_fitness</w:t>
+      </w:r>
+    </w:p>
+    <w:p>
+      <w:r>
+        <w:t xml:space="preserve">- </w:t>
       </w:r>
       <w:bookmarkStart w:id="0" w:name="_GoBack"/>
       <w:bookmarkEnd w:id="0"/>
-    </w:p>
-    <w:p>
-      <w:r>
-        <w:lastRenderedPageBreak/>
-        <w:t>added angles to sensor, add periphery value</w:t>
-      </w:r>
-    </w:p>
-    <w:p/>
-    <w:p>
-      <w:r>
-        <w:t xml:space="preserve">fitness: </w:t>
-      </w:r>
-    </w:p>
-    <w:p>
-      <w:r>
-        <w:t>not touching wall</w:t>
-      </w:r>
-    </w:p>
-    <w:p>
-      <w:r>
-        <w:t>touching player</w:t>
-      </w:r>
-    </w:p>
-    <w:p/>
-    <w:p>
-      <w:r>
-        <w:t>to do:</w:t>
-      </w:r>
-    </w:p>
-    <w:p>
-      <w:r>
-        <w:t>music</w:t>
-      </w:r>
-    </w:p>
-    <w:p>
-      <w:r>
-        <w:t>storyline</w:t>
-      </w:r>
-    </w:p>
-    <w:p>
-      <w:r>
-        <w:t>gui</w:t>
-      </w:r>
-    </w:p>
-    <w:p/>
-    <w:p/>
-    <w:p/>
-    <w:p>
-      <w:r>
-        <w:t>game:</w:t>
-      </w:r>
-    </w:p>
-    <w:p>
-      <w:r>
-        <w:t>4</w:t>
-      </w:r>
-      <w:r>
-        <w:t xml:space="preserve"> waves (</w:t>
-      </w:r>
-      <w:r>
-        <w:t>a wave is</w:t>
-      </w:r>
-      <w:r>
-        <w:t xml:space="preserve"> 16 specimens of a species) come for each generation</w:t>
-      </w:r>
-    </w:p>
-    <w:p>
-      <w:r>
-        <w:t>species:</w:t>
-      </w:r>
-    </w:p>
-    <w:p>
-      <w:r>
-        <w:t>twirlers, sharpshooters</w:t>
-      </w:r>
-    </w:p>
-    <w:p>
-      <w:r>
-        <w:t>survive as many generations as possible</w:t>
-      </w:r>
     </w:p>
     <w:sectPr>
       <w:pgSz w:w="11900" w:h="16840"/>

</xml_diff>

<commit_message>
adds timer, fitness viewer and different sensors
</commit_message>
<xml_diff>
--- a/Game Design Document.docx
+++ b/Game Design Document.docx
@@ -109,7 +109,18 @@
     </w:p>
     <w:p>
       <w:r>
-        <w:t xml:space="preserve">OUTPUTS     turn (0-left 0.5-straight 1-right)      shoot  </w:t>
+        <w:t xml:space="preserve">OUTPUTS     turn (0-left 0.5-straight 1-right) </w:t>
+      </w:r>
+      <w:r>
+        <w:t xml:space="preserve"> </w:t>
+      </w:r>
+      <w:bookmarkStart w:id="0" w:name="_GoBack"/>
+      <w:bookmarkEnd w:id="0"/>
+      <w:r>
+        <w:t>velocity</w:t>
+      </w:r>
+      <w:r>
+        <w:t xml:space="preserve">  </w:t>
       </w:r>
     </w:p>
     <w:p>
@@ -416,15 +427,25 @@
     </w:p>
     <w:p>
       <w:r>
-        <w:t>- calculate_fitness</w:t>
-      </w:r>
-    </w:p>
-    <w:p>
-      <w:r>
         <w:t xml:space="preserve">- </w:t>
       </w:r>
-      <w:bookmarkStart w:id="0" w:name="_GoBack"/>
-      <w:bookmarkEnd w:id="0"/>
+      <w:r>
+        <w:t>calculate</w:t>
+      </w:r>
+      <w:r>
+        <w:t>_fitness</w:t>
+      </w:r>
+      <w:r>
+        <w:t xml:space="preserve"> -&gt; </w:t>
+      </w:r>
+    </w:p>
+    <w:p>
+      <w:r>
+        <w:t xml:space="preserve">- </w:t>
+      </w:r>
+      <w:r>
+        <w:t>make_decision -&gt; output units</w:t>
+      </w:r>
     </w:p>
     <w:sectPr>
       <w:pgSz w:w="11900" w:h="16840"/>

</xml_diff>

<commit_message>
adds music to gameplay
</commit_message>
<xml_diff>
--- a/Game Design Document.docx
+++ b/Game Design Document.docx
@@ -94,6 +94,12 @@
     <w:p/>
     <w:p>
       <w:r>
+        <w:t>use the sensors like eyes, only detect player/wall if its in a specific angle range</w:t>
+      </w:r>
+    </w:p>
+    <w:p/>
+    <w:p>
+      <w:r>
         <w:t>what inputs and outputs should the nn have</w:t>
       </w:r>
     </w:p>
@@ -114,13 +120,8 @@
       <w:r>
         <w:t xml:space="preserve"> </w:t>
       </w:r>
-      <w:bookmarkStart w:id="0" w:name="_GoBack"/>
-      <w:bookmarkEnd w:id="0"/>
-      <w:r>
-        <w:t>velocity</w:t>
-      </w:r>
-      <w:r>
-        <w:t xml:space="preserve">  </w:t>
+      <w:r>
+        <w:t>shoot</w:t>
       </w:r>
     </w:p>
     <w:p>
@@ -148,7 +149,6 @@
     <w:p/>
     <w:p>
       <w:r>
-        <w:lastRenderedPageBreak/>
         <w:t xml:space="preserve">fitness: </w:t>
       </w:r>
     </w:p>
@@ -159,9 +159,21 @@
     </w:p>
     <w:p>
       <w:r>
-        <w:t>touching player</w:t>
-      </w:r>
-    </w:p>
+        <w:t>do damage to player</w:t>
+      </w:r>
+    </w:p>
+    <w:p/>
+    <w:p>
+      <w:r>
+        <w:t>the creatures have limited energy and moving uses up their energy</w:t>
+      </w:r>
+    </w:p>
+    <w:p>
+      <w:r>
+        <w:t>overall timer (20s)</w:t>
+      </w:r>
+    </w:p>
+    <w:p/>
     <w:p/>
     <w:p>
       <w:r>
@@ -377,8 +389,14 @@
     </w:p>
     <w:p>
       <w:r>
+        <w:t>--</w:t>
+      </w:r>
+      <w:r>
         <w:t>ability to sense bullets and dodge them</w:t>
       </w:r>
+      <w:r>
+        <w:t>--- too hard</w:t>
+      </w:r>
     </w:p>
     <w:p/>
     <w:p>
@@ -445,6 +463,166 @@
       </w:r>
       <w:r>
         <w:t>make_decision -&gt; output units</w:t>
+      </w:r>
+    </w:p>
+    <w:p/>
+    <w:p>
+      <w:r>
+        <w:t>interesting notes:</w:t>
+      </w:r>
+    </w:p>
+    <w:p>
+      <w:r>
+        <w:t xml:space="preserve">some creatures were attracted to the bullets, </w:t>
+      </w:r>
+    </w:p>
+    <w:p>
+      <w:r>
+        <w:t>half the creatures were really smart, the other half fairly dumb</w:t>
+      </w:r>
+    </w:p>
+    <w:p/>
+    <w:p>
+      <w:r>
+        <w:t>what inputs and outputs should the nn have</w:t>
+      </w:r>
+    </w:p>
+    <w:p>
+      <w:r>
+        <w:t>INPUTS</w:t>
+      </w:r>
+      <w:r>
+        <w:t>(6)</w:t>
+      </w:r>
+      <w:r>
+        <w:t xml:space="preserve"> </w:t>
+      </w:r>
+      <w:r>
+        <w:t xml:space="preserve">bias_unit, left_sensor_detect, right_sensor_detect, distance2player, left_sensor_detect_bullet, right_sensor_detect_bullet, wall_proximity </w:t>
+      </w:r>
+      <w:r>
+        <w:tab/>
+      </w:r>
+    </w:p>
+    <w:p>
+      <w:r>
+        <w:t xml:space="preserve">HIDDEN </w:t>
+      </w:r>
+      <w:r>
+        <w:t xml:space="preserve">LAYER (4) </w:t>
+      </w:r>
+    </w:p>
+    <w:p>
+      <w:r>
+        <w:t>OUTPUTS</w:t>
+      </w:r>
+      <w:r>
+        <w:t>(2)</w:t>
+      </w:r>
+      <w:r>
+        <w:t xml:space="preserve">     turn (0-left 0.5-straight 1-right)  </w:t>
+      </w:r>
+      <w:r>
+        <w:t>velocity</w:t>
+      </w:r>
+    </w:p>
+    <w:p/>
+    <w:p/>
+    <w:p>
+      <w:r>
+        <w:t>optimum creature:</w:t>
+      </w:r>
+    </w:p>
+    <w:p>
+      <w:r>
+        <w:t>if not detecting the player, rotate</w:t>
+      </w:r>
+    </w:p>
+    <w:p>
+      <w:r>
+        <w:t>if detecting player with both eyes, move forward</w:t>
+      </w:r>
+    </w:p>
+    <w:p>
+      <w:r>
+        <w:t>if close to player, move faster</w:t>
+      </w:r>
+    </w:p>
+    <w:p>
+      <w:r>
+        <w:t>if detect bullet in one eye, move away and fast</w:t>
+      </w:r>
+    </w:p>
+    <w:p>
+      <w:r>
+        <w:t>if detect bullet in both eyes, move away and fast</w:t>
+      </w:r>
+    </w:p>
+    <w:p>
+      <w:r>
+        <w:t xml:space="preserve">if close to wall, rotate </w:t>
+      </w:r>
+    </w:p>
+    <w:p/>
+    <w:p>
+      <w:r>
+        <w:t>I saved music for last because I didn’t want to hear whatever song I put in played over and over again while im testing the game</w:t>
+      </w:r>
+    </w:p>
+    <w:p/>
+    <w:p/>
+    <w:p>
+      <w:r>
+        <w:t>I had no idea how to do the music then I used noteflight and audacity to record a piano sample</w:t>
+      </w:r>
+    </w:p>
+    <w:p/>
+    <w:p>
+      <w:r>
+        <w:t>todo:</w:t>
+      </w:r>
+    </w:p>
+    <w:p>
+      <w:r>
+        <w:t>--</w:t>
+      </w:r>
+      <w:r>
+        <w:t>music</w:t>
+      </w:r>
+      <w:r>
+        <w:t>--</w:t>
+      </w:r>
+    </w:p>
+    <w:p>
+      <w:r>
+        <w:t>storyline</w:t>
+      </w:r>
+    </w:p>
+    <w:p>
+      <w:r>
+        <w:t>graphics</w:t>
+      </w:r>
+    </w:p>
+    <w:p/>
+    <w:p/>
+    <w:p>
+      <w:r>
+        <w:t>storyline:</w:t>
+      </w:r>
+    </w:p>
+    <w:p>
+      <w:r>
+        <w:t>Evil Dr Darwin is trying to breed to ultimate killing creature</w:t>
+      </w:r>
+    </w:p>
+    <w:p>
+      <w:r>
+        <w:t xml:space="preserve">Defend yourself by trying to kill them </w:t>
+      </w:r>
+      <w:bookmarkStart w:id="0" w:name="_GoBack"/>
+      <w:bookmarkEnd w:id="0"/>
+      <w:r>
+        <w:t>with bullets</w:t>
       </w:r>
     </w:p>
     <w:sectPr>

</xml_diff>

<commit_message>
adds new sprites and scene classes
</commit_message>
<xml_diff>
--- a/Game Design Document.docx
+++ b/Game Design Document.docx
@@ -82,6 +82,17 @@
     <w:p/>
     <w:p>
       <w:r>
+        <w:t>style:</w:t>
+      </w:r>
+    </w:p>
+    <w:p>
+      <w:r>
+        <w:t xml:space="preserve">retrofuturism, tron, </w:t>
+      </w:r>
+    </w:p>
+    <w:p/>
+    <w:p>
+      <w:r>
         <w:t>problems</w:t>
       </w:r>
     </w:p>
@@ -97,7 +108,62 @@
         <w:t>use the sensors like eyes, only detect player/wall if its in a specific angle range</w:t>
       </w:r>
     </w:p>
-    <w:p/>
+    <w:p>
+      <w:r>
+        <w:rPr>
+          <w:noProof/>
+        </w:rPr>
+        <w:lastRenderedPageBreak/>
+        <w:drawing>
+          <wp:inline distT="0" distB="0" distL="0" distR="0" wp14:anchorId="25728BBF" wp14:editId="6A2DF21C">
+            <wp:extent cx="3779585" cy="2855443"/>
+            <wp:effectExtent l="0" t="0" r="5080" b="0"/>
+            <wp:docPr id="3" name="Picture 3" descr="Macintosh HD:Users:cleye.jensen:Desktop:Screen Shot 2018-04-27 at 3.17.19 PM.png"/>
+            <wp:cNvGraphicFramePr>
+              <a:graphicFrameLocks xmlns:a="http://schemas.openxmlformats.org/drawingml/2006/main" noChangeAspect="1"/>
+            </wp:cNvGraphicFramePr>
+            <a:graphic xmlns:a="http://schemas.openxmlformats.org/drawingml/2006/main">
+              <a:graphicData uri="http://schemas.openxmlformats.org/drawingml/2006/picture">
+                <pic:pic xmlns:pic="http://schemas.openxmlformats.org/drawingml/2006/picture">
+                  <pic:nvPicPr>
+                    <pic:cNvPr id="0" name="Picture 1" descr="Macintosh HD:Users:cleye.jensen:Desktop:Screen Shot 2018-04-27 at 3.17.19 PM.png"/>
+                    <pic:cNvPicPr>
+                      <a:picLocks noChangeAspect="1" noChangeArrowheads="1"/>
+                    </pic:cNvPicPr>
+                  </pic:nvPicPr>
+                  <pic:blipFill>
+                    <a:blip r:embed="rId6">
+                      <a:extLst>
+                        <a:ext uri="{28A0092B-C50C-407E-A947-70E740481C1C}">
+                          <a14:useLocalDpi xmlns:a14="http://schemas.microsoft.com/office/drawing/2010/main" val="0"/>
+                        </a:ext>
+                      </a:extLst>
+                    </a:blip>
+                    <a:srcRect/>
+                    <a:stretch>
+                      <a:fillRect/>
+                    </a:stretch>
+                  </pic:blipFill>
+                  <pic:spPr bwMode="auto">
+                    <a:xfrm>
+                      <a:off x="0" y="0"/>
+                      <a:ext cx="3779585" cy="2855443"/>
+                    </a:xfrm>
+                    <a:prstGeom prst="rect">
+                      <a:avLst/>
+                    </a:prstGeom>
+                    <a:noFill/>
+                    <a:ln>
+                      <a:noFill/>
+                    </a:ln>
+                  </pic:spPr>
+                </pic:pic>
+              </a:graphicData>
+            </a:graphic>
+          </wp:inline>
+        </w:drawing>
+      </w:r>
+    </w:p>
     <w:p>
       <w:r>
         <w:t>what inputs and outputs should the nn have</w:t>
@@ -174,6 +240,11 @@
       </w:r>
     </w:p>
     <w:p/>
+    <w:p>
+      <w:r>
+        <w:t>hopefully too many creatures with nn won’t slow down the game</w:t>
+      </w:r>
+    </w:p>
     <w:p/>
     <w:p>
       <w:r>
@@ -277,7 +348,7 @@
                     </pic:cNvPicPr>
                   </pic:nvPicPr>
                   <pic:blipFill>
-                    <a:blip r:embed="rId6">
+                    <a:blip r:embed="rId7">
                       <a:extLst>
                         <a:ext uri="{28A0092B-C50C-407E-A947-70E740481C1C}">
                           <a14:useLocalDpi xmlns:a14="http://schemas.microsoft.com/office/drawing/2010/main" val="0"/>
@@ -324,7 +395,61 @@
         <w:t>added speed output</w:t>
       </w:r>
     </w:p>
-    <w:p/>
+    <w:p>
+      <w:r>
+        <w:rPr>
+          <w:noProof/>
+        </w:rPr>
+        <w:drawing>
+          <wp:inline distT="0" distB="0" distL="0" distR="0" wp14:anchorId="5189CE54" wp14:editId="524D0294">
+            <wp:extent cx="5269230" cy="3479165"/>
+            <wp:effectExtent l="0" t="0" r="0" b="0"/>
+            <wp:docPr id="4" name="Picture 4" descr="Macintosh HD:Users:cleye.jensen:Desktop:Screen Shot 2018-06-22 at 8.10.20 AM.png"/>
+            <wp:cNvGraphicFramePr>
+              <a:graphicFrameLocks xmlns:a="http://schemas.openxmlformats.org/drawingml/2006/main" noChangeAspect="1"/>
+            </wp:cNvGraphicFramePr>
+            <a:graphic xmlns:a="http://schemas.openxmlformats.org/drawingml/2006/main">
+              <a:graphicData uri="http://schemas.openxmlformats.org/drawingml/2006/picture">
+                <pic:pic xmlns:pic="http://schemas.openxmlformats.org/drawingml/2006/picture">
+                  <pic:nvPicPr>
+                    <pic:cNvPr id="0" name="Picture 2" descr="Macintosh HD:Users:cleye.jensen:Desktop:Screen Shot 2018-06-22 at 8.10.20 AM.png"/>
+                    <pic:cNvPicPr>
+                      <a:picLocks noChangeAspect="1" noChangeArrowheads="1"/>
+                    </pic:cNvPicPr>
+                  </pic:nvPicPr>
+                  <pic:blipFill>
+                    <a:blip r:embed="rId8">
+                      <a:extLst>
+                        <a:ext uri="{28A0092B-C50C-407E-A947-70E740481C1C}">
+                          <a14:useLocalDpi xmlns:a14="http://schemas.microsoft.com/office/drawing/2010/main" val="0"/>
+                        </a:ext>
+                      </a:extLst>
+                    </a:blip>
+                    <a:srcRect/>
+                    <a:stretch>
+                      <a:fillRect/>
+                    </a:stretch>
+                  </pic:blipFill>
+                  <pic:spPr bwMode="auto">
+                    <a:xfrm>
+                      <a:off x="0" y="0"/>
+                      <a:ext cx="5269230" cy="3479165"/>
+                    </a:xfrm>
+                    <a:prstGeom prst="rect">
+                      <a:avLst/>
+                    </a:prstGeom>
+                    <a:noFill/>
+                    <a:ln>
+                      <a:noFill/>
+                    </a:ln>
+                  </pic:spPr>
+                </pic:pic>
+              </a:graphicData>
+            </a:graphic>
+          </wp:inline>
+        </w:drawing>
+      </w:r>
+    </w:p>
     <w:p>
       <w:r>
         <w:t xml:space="preserve">I’ve had the idea that the creature has limited energy or life and this is expended the faster it moves, and also shooting it depletes its life by a random amount </w:t>
@@ -336,7 +461,61 @@
         <w:t>if that’s the case I need an overarching class for movable objects which player and creatures inherit from</w:t>
       </w:r>
     </w:p>
-    <w:p/>
+    <w:p>
+      <w:r>
+        <w:rPr>
+          <w:noProof/>
+        </w:rPr>
+        <w:drawing>
+          <wp:inline distT="0" distB="0" distL="0" distR="0" wp14:anchorId="47474A51" wp14:editId="686FAE1C">
+            <wp:extent cx="5269230" cy="3479165"/>
+            <wp:effectExtent l="0" t="0" r="0" b="0"/>
+            <wp:docPr id="5" name="Picture 5" descr="Macintosh HD:Users:cleye.jensen:Desktop:Screen Shot 2018-07-02 at 7.29.15 PM.png"/>
+            <wp:cNvGraphicFramePr>
+              <a:graphicFrameLocks xmlns:a="http://schemas.openxmlformats.org/drawingml/2006/main" noChangeAspect="1"/>
+            </wp:cNvGraphicFramePr>
+            <a:graphic xmlns:a="http://schemas.openxmlformats.org/drawingml/2006/main">
+              <a:graphicData uri="http://schemas.openxmlformats.org/drawingml/2006/picture">
+                <pic:pic xmlns:pic="http://schemas.openxmlformats.org/drawingml/2006/picture">
+                  <pic:nvPicPr>
+                    <pic:cNvPr id="0" name="Picture 3" descr="Macintosh HD:Users:cleye.jensen:Desktop:Screen Shot 2018-07-02 at 7.29.15 PM.png"/>
+                    <pic:cNvPicPr>
+                      <a:picLocks noChangeAspect="1" noChangeArrowheads="1"/>
+                    </pic:cNvPicPr>
+                  </pic:nvPicPr>
+                  <pic:blipFill>
+                    <a:blip r:embed="rId9">
+                      <a:extLst>
+                        <a:ext uri="{28A0092B-C50C-407E-A947-70E740481C1C}">
+                          <a14:useLocalDpi xmlns:a14="http://schemas.microsoft.com/office/drawing/2010/main" val="0"/>
+                        </a:ext>
+                      </a:extLst>
+                    </a:blip>
+                    <a:srcRect/>
+                    <a:stretch>
+                      <a:fillRect/>
+                    </a:stretch>
+                  </pic:blipFill>
+                  <pic:spPr bwMode="auto">
+                    <a:xfrm>
+                      <a:off x="0" y="0"/>
+                      <a:ext cx="5269230" cy="3479165"/>
+                    </a:xfrm>
+                    <a:prstGeom prst="rect">
+                      <a:avLst/>
+                    </a:prstGeom>
+                    <a:noFill/>
+                    <a:ln>
+                      <a:noFill/>
+                    </a:ln>
+                  </pic:spPr>
+                </pic:pic>
+              </a:graphicData>
+            </a:graphic>
+          </wp:inline>
+        </w:drawing>
+      </w:r>
+    </w:p>
     <w:p>
       <w:r>
         <w:t>techniques:</w:t>
@@ -570,6 +749,11 @@
       </w:r>
     </w:p>
     <w:p/>
+    <w:p>
+      <w:r>
+        <w:t>approaching</w:t>
+      </w:r>
+    </w:p>
     <w:p/>
     <w:p>
       <w:r>
@@ -603,6 +787,158 @@
         <w:t>graphics</w:t>
       </w:r>
     </w:p>
+    <w:p>
+      <w:r>
+        <w:rPr>
+          <w:noProof/>
+        </w:rPr>
+        <w:drawing>
+          <wp:inline distT="0" distB="0" distL="0" distR="0" wp14:anchorId="7F512F4F" wp14:editId="3B64673C">
+            <wp:extent cx="5269230" cy="3479165"/>
+            <wp:effectExtent l="0" t="0" r="0" b="0"/>
+            <wp:docPr id="8" name="Picture 8" descr="Macintosh HD:Users:cleye.jensen:Desktop:Screen Shot 2018-07-05 at 11.39.27 AM.png"/>
+            <wp:cNvGraphicFramePr>
+              <a:graphicFrameLocks xmlns:a="http://schemas.openxmlformats.org/drawingml/2006/main" noChangeAspect="1"/>
+            </wp:cNvGraphicFramePr>
+            <a:graphic xmlns:a="http://schemas.openxmlformats.org/drawingml/2006/main">
+              <a:graphicData uri="http://schemas.openxmlformats.org/drawingml/2006/picture">
+                <pic:pic xmlns:pic="http://schemas.openxmlformats.org/drawingml/2006/picture">
+                  <pic:nvPicPr>
+                    <pic:cNvPr id="0" name="Picture 6" descr="Macintosh HD:Users:cleye.jensen:Desktop:Screen Shot 2018-07-05 at 11.39.27 AM.png"/>
+                    <pic:cNvPicPr>
+                      <a:picLocks noChangeAspect="1" noChangeArrowheads="1"/>
+                    </pic:cNvPicPr>
+                  </pic:nvPicPr>
+                  <pic:blipFill>
+                    <a:blip r:embed="rId10">
+                      <a:extLst>
+                        <a:ext uri="{28A0092B-C50C-407E-A947-70E740481C1C}">
+                          <a14:useLocalDpi xmlns:a14="http://schemas.microsoft.com/office/drawing/2010/main" val="0"/>
+                        </a:ext>
+                      </a:extLst>
+                    </a:blip>
+                    <a:srcRect/>
+                    <a:stretch>
+                      <a:fillRect/>
+                    </a:stretch>
+                  </pic:blipFill>
+                  <pic:spPr bwMode="auto">
+                    <a:xfrm>
+                      <a:off x="0" y="0"/>
+                      <a:ext cx="5269230" cy="3479165"/>
+                    </a:xfrm>
+                    <a:prstGeom prst="rect">
+                      <a:avLst/>
+                    </a:prstGeom>
+                    <a:noFill/>
+                    <a:ln>
+                      <a:noFill/>
+                    </a:ln>
+                  </pic:spPr>
+                </pic:pic>
+              </a:graphicData>
+            </a:graphic>
+          </wp:inline>
+        </w:drawing>
+      </w:r>
+      <w:r>
+        <w:rPr>
+          <w:noProof/>
+        </w:rPr>
+        <w:drawing>
+          <wp:inline distT="0" distB="0" distL="0" distR="0" wp14:anchorId="1021FD63" wp14:editId="2940F9B4">
+            <wp:extent cx="5269230" cy="3479165"/>
+            <wp:effectExtent l="0" t="0" r="0" b="0"/>
+            <wp:docPr id="6" name="Picture 6" descr="Macintosh HD:Users:cleye.jensen:Desktop:Screen Shot 2018-07-04 at 9.31.04 PM.png"/>
+            <wp:cNvGraphicFramePr>
+              <a:graphicFrameLocks xmlns:a="http://schemas.openxmlformats.org/drawingml/2006/main" noChangeAspect="1"/>
+            </wp:cNvGraphicFramePr>
+            <a:graphic xmlns:a="http://schemas.openxmlformats.org/drawingml/2006/main">
+              <a:graphicData uri="http://schemas.openxmlformats.org/drawingml/2006/picture">
+                <pic:pic xmlns:pic="http://schemas.openxmlformats.org/drawingml/2006/picture">
+                  <pic:nvPicPr>
+                    <pic:cNvPr id="0" name="Picture 4" descr="Macintosh HD:Users:cleye.jensen:Desktop:Screen Shot 2018-07-04 at 9.31.04 PM.png"/>
+                    <pic:cNvPicPr>
+                      <a:picLocks noChangeAspect="1" noChangeArrowheads="1"/>
+                    </pic:cNvPicPr>
+                  </pic:nvPicPr>
+                  <pic:blipFill>
+                    <a:blip r:embed="rId11">
+                      <a:extLst>
+                        <a:ext uri="{28A0092B-C50C-407E-A947-70E740481C1C}">
+                          <a14:useLocalDpi xmlns:a14="http://schemas.microsoft.com/office/drawing/2010/main" val="0"/>
+                        </a:ext>
+                      </a:extLst>
+                    </a:blip>
+                    <a:srcRect/>
+                    <a:stretch>
+                      <a:fillRect/>
+                    </a:stretch>
+                  </pic:blipFill>
+                  <pic:spPr bwMode="auto">
+                    <a:xfrm>
+                      <a:off x="0" y="0"/>
+                      <a:ext cx="5269230" cy="3479165"/>
+                    </a:xfrm>
+                    <a:prstGeom prst="rect">
+                      <a:avLst/>
+                    </a:prstGeom>
+                    <a:noFill/>
+                    <a:ln>
+                      <a:noFill/>
+                    </a:ln>
+                  </pic:spPr>
+                </pic:pic>
+              </a:graphicData>
+            </a:graphic>
+          </wp:inline>
+        </w:drawing>
+      </w:r>
+    </w:p>
+    <w:p>
+      <w:r>
+        <w:t>to add difficulty increase speed and rotational velocity with generation</w:t>
+      </w:r>
+    </w:p>
+    <w:p/>
+    <w:p>
+      <w:r>
+        <w:t>testing:</w:t>
+      </w:r>
+    </w:p>
+    <w:p>
+      <w:r>
+        <w:t>faster not smarter</w:t>
+      </w:r>
+    </w:p>
+    <w:p>
+      <w:r>
+        <w:t>player too close to wall, creatures kamikaze into wall</w:t>
+      </w:r>
+    </w:p>
+    <w:p>
+      <w:r>
+        <w:t>start creatures in centre</w:t>
+      </w:r>
+    </w:p>
+    <w:p>
+      <w:r>
+        <w:t>mutability don’t mutate fit creatures</w:t>
+      </w:r>
+    </w:p>
+    <w:p>
+      <w:r>
+        <w:t>win: defeat all in time limit</w:t>
+      </w:r>
+    </w:p>
+    <w:p>
+      <w:r>
+        <w:t>player wins back health if its bullet kills a creature</w:t>
+      </w:r>
+      <w:r>
+        <w:t xml:space="preserve"> </w:t>
+      </w:r>
+    </w:p>
     <w:p/>
     <w:p/>
     <w:p>
@@ -617,13 +953,76 @@
     </w:p>
     <w:p>
       <w:r>
-        <w:t xml:space="preserve">Defend yourself by trying to kill them </w:t>
+        <w:t>Defend yourself by trying to kill them with bullets</w:t>
+      </w:r>
+    </w:p>
+    <w:p>
+      <w:r>
+        <w:t>Run them into walls</w:t>
+      </w:r>
+    </w:p>
+    <w:p>
+      <w:r>
+        <w:rPr>
+          <w:noProof/>
+        </w:rPr>
+        <w:drawing>
+          <wp:inline distT="0" distB="0" distL="0" distR="0" wp14:anchorId="09936514" wp14:editId="76996E14">
+            <wp:extent cx="1139125" cy="1078385"/>
+            <wp:effectExtent l="0" t="0" r="4445" b="0"/>
+            <wp:docPr id="9" name="Picture 9" descr="Macintosh HD:Users:cleye.jensen:Desktop:Screen Shot 2018-07-05 at 11.47.57 AM.png"/>
+            <wp:cNvGraphicFramePr>
+              <a:graphicFrameLocks xmlns:a="http://schemas.openxmlformats.org/drawingml/2006/main" noChangeAspect="1"/>
+            </wp:cNvGraphicFramePr>
+            <a:graphic xmlns:a="http://schemas.openxmlformats.org/drawingml/2006/main">
+              <a:graphicData uri="http://schemas.openxmlformats.org/drawingml/2006/picture">
+                <pic:pic xmlns:pic="http://schemas.openxmlformats.org/drawingml/2006/picture">
+                  <pic:nvPicPr>
+                    <pic:cNvPr id="0" name="Picture 7" descr="Macintosh HD:Users:cleye.jensen:Desktop:Screen Shot 2018-07-05 at 11.47.57 AM.png"/>
+                    <pic:cNvPicPr>
+                      <a:picLocks noChangeAspect="1" noChangeArrowheads="1"/>
+                    </pic:cNvPicPr>
+                  </pic:nvPicPr>
+                  <pic:blipFill>
+                    <a:blip r:embed="rId12">
+                      <a:extLst>
+                        <a:ext uri="{28A0092B-C50C-407E-A947-70E740481C1C}">
+                          <a14:useLocalDpi xmlns:a14="http://schemas.microsoft.com/office/drawing/2010/main" val="0"/>
+                        </a:ext>
+                      </a:extLst>
+                    </a:blip>
+                    <a:srcRect/>
+                    <a:stretch>
+                      <a:fillRect/>
+                    </a:stretch>
+                  </pic:blipFill>
+                  <pic:spPr bwMode="auto">
+                    <a:xfrm>
+                      <a:off x="0" y="0"/>
+                      <a:ext cx="1139612" cy="1078846"/>
+                    </a:xfrm>
+                    <a:prstGeom prst="rect">
+                      <a:avLst/>
+                    </a:prstGeom>
+                    <a:noFill/>
+                    <a:ln>
+                      <a:noFill/>
+                    </a:ln>
+                  </pic:spPr>
+                </pic:pic>
+              </a:graphicData>
+            </a:graphic>
+          </wp:inline>
+        </w:drawing>
+      </w:r>
+    </w:p>
+    <w:p/>
+    <w:p>
+      <w:r>
+        <w:t>had to implement scene class to control scenes</w:t>
       </w:r>
       <w:bookmarkStart w:id="0" w:name="_GoBack"/>
       <w:bookmarkEnd w:id="0"/>
-      <w:r>
-        <w:t>with bullets</w:t>
-      </w:r>
     </w:p>
     <w:sectPr>
       <w:pgSz w:w="11900" w:h="16840"/>

</xml_diff>

<commit_message>
adds scenes, more to game intro scene
</commit_message>
<xml_diff>
--- a/Game Design Document.docx
+++ b/Game Design Document.docx
@@ -1020,6 +1020,20 @@
     <w:p>
       <w:r>
         <w:t>had to implement scene class to control scenes</w:t>
+      </w:r>
+    </w:p>
+    <w:p>
+      <w:r>
+        <w:t>add animations like creature dying</w:t>
+      </w:r>
+      <w:r>
+        <w:t>: creatures shrinks</w:t>
+      </w:r>
+      <w:r>
+        <w:t xml:space="preserve"> then sort of “pops” </w:t>
+      </w:r>
+      <w:r>
+        <w:t>like Mario</w:t>
       </w:r>
       <w:bookmarkStart w:id="0" w:name="_GoBack"/>
       <w:bookmarkEnd w:id="0"/>

</xml_diff>

<commit_message>
adds complete game intro scene
</commit_message>
<xml_diff>
--- a/Game Design Document.docx
+++ b/Game Design Document.docx
@@ -1035,9 +1035,22 @@
       <w:r>
         <w:t>like Mario</w:t>
       </w:r>
+    </w:p>
+    <w:p/>
+    <w:p>
+      <w:r>
+        <w:t>intro to look like this</w:t>
+      </w:r>
+    </w:p>
+    <w:p/>
+    <w:p>
+      <w:r>
+        <w:t>change creatures so they make sense</w:t>
+      </w:r>
       <w:bookmarkStart w:id="0" w:name="_GoBack"/>
       <w:bookmarkEnd w:id="0"/>
     </w:p>
+    <w:p/>
     <w:sectPr>
       <w:pgSz w:w="11900" w:h="16840"/>
       <w:pgMar w:top="1440" w:right="1800" w:bottom="1440" w:left="1800" w:header="708" w:footer="708" w:gutter="0"/>

</xml_diff>

<commit_message>
changes how to page
</commit_message>
<xml_diff>
--- a/Game Design Document.docx
+++ b/Game Design Document.docx
@@ -68,13 +68,2216 @@
           <w:rFonts w:ascii="PT Sans" w:hAnsi="PT Sans"/>
         </w:rPr>
       </w:pPr>
-      <w:r>
-        <w:rPr>
-          <w:rFonts w:ascii="PT Sans" w:hAnsi="PT Sans"/>
+    </w:p>
+    <w:p>
+      <w:pPr>
+        <w:rPr>
+          <w:rFonts w:ascii="PT Sans" w:hAnsi="PT Sans"/>
+        </w:rPr>
+      </w:pPr>
+    </w:p>
+    <w:p>
+      <w:pPr>
+        <w:rPr>
+          <w:rFonts w:ascii="PT Sans" w:hAnsi="PT Sans"/>
+        </w:rPr>
+      </w:pPr>
+    </w:p>
+    <w:p>
+      <w:pPr>
+        <w:rPr>
+          <w:rFonts w:ascii="PT Sans" w:hAnsi="PT Sans"/>
+          <w:b/>
+        </w:rPr>
+      </w:pPr>
+      <w:r>
+        <w:rPr>
+          <w:rFonts w:ascii="PT Sans" w:hAnsi="PT Sans"/>
+          <w:b/>
+        </w:rPr>
+        <w:t>Game Title</w:t>
+      </w:r>
+    </w:p>
+    <w:p>
+      <w:pPr>
+        <w:rPr>
+          <w:rFonts w:ascii="PT Sans" w:hAnsi="PT Sans"/>
+        </w:rPr>
+      </w:pPr>
+      <w:r>
+        <w:rPr>
+          <w:rFonts w:ascii="PT Sans" w:hAnsi="PT Sans"/>
+        </w:rPr>
+        <w:t>The game i</w:t>
+      </w:r>
+      <w:r>
+        <w:rPr>
+          <w:rFonts w:ascii="PT Sans" w:hAnsi="PT Sans"/>
+        </w:rPr>
+        <w:t>s named after the game’s protagonist Dr. Darwin, similar to how Donkey Kong is named after the game’s protagonist.</w:t>
+      </w:r>
+      <w:r>
+        <w:rPr>
+          <w:rFonts w:ascii="PT Sans" w:hAnsi="PT Sans"/>
+        </w:rPr>
+        <w:t xml:space="preserve"> The title </w:t>
+      </w:r>
+      <w:r>
+        <w:rPr>
+          <w:rFonts w:ascii="PT Sans" w:hAnsi="PT Sans"/>
+        </w:rPr>
+        <w:t>is a</w:t>
+      </w:r>
+      <w:r>
+        <w:rPr>
+          <w:rFonts w:ascii="PT Sans" w:hAnsi="PT Sans"/>
+        </w:rPr>
+        <w:t>n obvious</w:t>
+      </w:r>
+      <w:r>
+        <w:rPr>
+          <w:rFonts w:ascii="PT Sans" w:hAnsi="PT Sans"/>
+        </w:rPr>
+        <w:t xml:space="preserve"> reference to </w:t>
+      </w:r>
+      <w:r>
+        <w:rPr>
+          <w:rFonts w:ascii="PT Sans" w:hAnsi="PT Sans"/>
+        </w:rPr>
+        <w:t>Dr. Charles Darwin</w:t>
+      </w:r>
+      <w:r>
+        <w:rPr>
+          <w:rFonts w:ascii="PT Sans" w:hAnsi="PT Sans"/>
+        </w:rPr>
+        <w:t>.</w:t>
+      </w:r>
+    </w:p>
+    <w:p>
+      <w:pPr>
+        <w:rPr>
+          <w:rFonts w:ascii="PT Sans" w:hAnsi="PT Sans"/>
+        </w:rPr>
+      </w:pPr>
+    </w:p>
+    <w:p>
+      <w:pPr>
+        <w:rPr>
+          <w:rFonts w:ascii="PT Sans" w:hAnsi="PT Sans"/>
+          <w:b/>
+        </w:rPr>
+      </w:pPr>
+      <w:r>
+        <w:rPr>
+          <w:rFonts w:ascii="PT Sans" w:hAnsi="PT Sans"/>
+          <w:b/>
+        </w:rPr>
+        <w:t>Game Description</w:t>
+      </w:r>
+    </w:p>
+    <w:p>
+      <w:pPr>
+        <w:rPr>
+          <w:rFonts w:ascii="PT Sans" w:hAnsi="PT Sans"/>
+        </w:rPr>
+      </w:pPr>
+      <w:r>
+        <w:rPr>
+          <w:rFonts w:ascii="PT Sans" w:hAnsi="PT Sans"/>
+        </w:rPr>
+        <w:t>Evil scientist Dr. Darwin is on a mission to evolve the perfect killing creature.</w:t>
+      </w:r>
+      <w:r>
+        <w:rPr>
+          <w:rFonts w:ascii="PT Sans" w:hAnsi="PT Sans"/>
+        </w:rPr>
+        <w:t xml:space="preserve"> Survive e</w:t>
+      </w:r>
+      <w:r>
+        <w:rPr>
+          <w:rFonts w:ascii="PT Sans" w:hAnsi="PT Sans"/>
+        </w:rPr>
+        <w:t xml:space="preserve">very generation by shooting or evading </w:t>
+      </w:r>
+      <w:r>
+        <w:rPr>
+          <w:rFonts w:ascii="PT Sans" w:hAnsi="PT Sans"/>
+        </w:rPr>
+        <w:t>the creatures.</w:t>
+      </w:r>
+      <w:r>
+        <w:rPr>
+          <w:rFonts w:ascii="PT Sans" w:hAnsi="PT Sans"/>
+        </w:rPr>
+        <w:t xml:space="preserve"> How many generations can you survive before the creatures outsmart you?</w:t>
+      </w:r>
+    </w:p>
+    <w:p>
+      <w:pPr>
+        <w:rPr>
+          <w:rFonts w:ascii="PT Sans" w:hAnsi="PT Sans"/>
+        </w:rPr>
+      </w:pPr>
+    </w:p>
+    <w:p>
+      <w:pPr>
+        <w:rPr>
+          <w:rFonts w:ascii="PT Sans" w:hAnsi="PT Sans"/>
+          <w:b/>
+        </w:rPr>
+      </w:pPr>
+      <w:r>
+        <w:rPr>
+          <w:rFonts w:ascii="PT Sans" w:hAnsi="PT Sans"/>
+          <w:b/>
+        </w:rPr>
+        <w:t>Audience</w:t>
+      </w:r>
+    </w:p>
+    <w:p>
+      <w:pPr>
+        <w:rPr>
+          <w:rFonts w:ascii="PT Sans" w:hAnsi="PT Sans"/>
+        </w:rPr>
+      </w:pPr>
+      <w:r>
+        <w:rPr>
+          <w:rFonts w:ascii="PT Sans" w:hAnsi="PT Sans"/>
+        </w:rPr>
+        <w:t xml:space="preserve">Dr. Darwin is intended for all ages but primarily adolescents, teenagers. Anyone who enjoys critical thinking games </w:t>
+      </w:r>
+      <w:r>
+        <w:rPr>
+          <w:rFonts w:ascii="PT Sans" w:hAnsi="PT Sans"/>
+        </w:rPr>
+        <w:t>and/or has an interest in evolution simulators</w:t>
+      </w:r>
+    </w:p>
+    <w:p>
+      <w:pPr>
+        <w:rPr>
+          <w:rFonts w:ascii="PT Sans" w:hAnsi="PT Sans"/>
+        </w:rPr>
+      </w:pPr>
+    </w:p>
+    <w:p>
+      <w:pPr>
+        <w:rPr>
+          <w:rFonts w:ascii="PT Sans" w:hAnsi="PT Sans"/>
+          <w:b/>
+        </w:rPr>
+      </w:pPr>
+      <w:r>
+        <w:rPr>
+          <w:rFonts w:ascii="PT Sans" w:hAnsi="PT Sans"/>
+          <w:b/>
+        </w:rPr>
+        <w:t>Characters</w:t>
+      </w:r>
+      <w:r>
+        <w:rPr>
+          <w:rFonts w:ascii="PT Sans" w:hAnsi="PT Sans"/>
+          <w:b/>
+        </w:rPr>
+        <w:t>/Roles</w:t>
+      </w:r>
+    </w:p>
+    <w:p>
+      <w:pPr>
+        <w:rPr>
+          <w:rFonts w:ascii="PT Sans" w:hAnsi="PT Sans"/>
+        </w:rPr>
+      </w:pPr>
+      <w:r>
+        <w:rPr>
+          <w:rFonts w:ascii="PT Sans" w:hAnsi="PT Sans"/>
+        </w:rPr>
+        <w:t>The protagonist is an evil scientist who moves about in a flying saucer. He is named</w:t>
+      </w:r>
+      <w:r>
+        <w:rPr>
+          <w:rFonts w:ascii="PT Sans" w:hAnsi="PT Sans"/>
+        </w:rPr>
+        <w:t xml:space="preserve"> Dr D</w:t>
+      </w:r>
+      <w:r>
+        <w:rPr>
+          <w:rFonts w:ascii="PT Sans" w:hAnsi="PT Sans"/>
+        </w:rPr>
+        <w:t>arwin after Charles Darwin who invented</w:t>
+      </w:r>
+      <w:r>
+        <w:rPr>
+          <w:rFonts w:ascii="PT Sans" w:hAnsi="PT Sans"/>
+        </w:rPr>
+        <w:t xml:space="preserve"> the theory of evolution. His objective is to breed a unique creature who can effectively target the player while also dodging incoming bullets shot by the player</w:t>
+      </w:r>
+    </w:p>
+    <w:p>
+      <w:pPr>
+        <w:rPr>
+          <w:rFonts w:ascii="PT Sans" w:hAnsi="PT Sans"/>
+        </w:rPr>
+      </w:pPr>
+    </w:p>
+    <w:p>
+      <w:pPr>
+        <w:rPr>
+          <w:rFonts w:ascii="PT Sans" w:hAnsi="PT Sans"/>
+        </w:rPr>
+      </w:pPr>
+      <w:r>
+        <w:rPr>
+          <w:rFonts w:ascii="PT Sans" w:hAnsi="PT Sans"/>
+        </w:rPr>
+        <w:t xml:space="preserve">The player is a </w:t>
+      </w:r>
+      <w:r>
+        <w:rPr>
+          <w:rFonts w:ascii="PT Sans" w:hAnsi="PT Sans"/>
+        </w:rPr>
+        <w:t>tank</w:t>
+      </w:r>
+      <w:r>
+        <w:rPr>
+          <w:rFonts w:ascii="PT Sans" w:hAnsi="PT Sans"/>
+        </w:rPr>
+        <w:t xml:space="preserve">. </w:t>
+      </w:r>
+      <w:r>
+        <w:rPr>
+          <w:rFonts w:ascii="PT Sans" w:hAnsi="PT Sans"/>
+        </w:rPr>
+        <w:t>They can move about, shooting at creatures. The player has a health bar which decreases when they shoot a bullet or are attacked by creatures</w:t>
+      </w:r>
+      <w:r>
+        <w:rPr>
+          <w:rFonts w:ascii="PT Sans" w:hAnsi="PT Sans"/>
+        </w:rPr>
+        <w:t xml:space="preserve"> or are almost outside the wall</w:t>
+      </w:r>
+      <w:r>
+        <w:rPr>
+          <w:rFonts w:ascii="PT Sans" w:hAnsi="PT Sans"/>
+        </w:rPr>
+        <w:t xml:space="preserve">. </w:t>
+      </w:r>
+    </w:p>
+    <w:p>
+      <w:pPr>
+        <w:rPr>
+          <w:rFonts w:ascii="PT Sans" w:hAnsi="PT Sans"/>
+        </w:rPr>
+      </w:pPr>
+    </w:p>
+    <w:p>
+      <w:pPr>
+        <w:rPr>
+          <w:rFonts w:ascii="PT Sans" w:hAnsi="PT Sans"/>
+        </w:rPr>
+      </w:pPr>
+      <w:r>
+        <w:rPr>
+          <w:rFonts w:ascii="PT Sans" w:hAnsi="PT Sans"/>
+        </w:rPr>
+        <w:t>Dr Darwin breeds creatures who have the ability to detect the player, bullets, walls and vary its speed and direction based on its detections.</w:t>
+      </w:r>
+    </w:p>
+    <w:p>
+      <w:pPr>
+        <w:rPr>
+          <w:rFonts w:ascii="PT Sans" w:hAnsi="PT Sans"/>
+        </w:rPr>
+      </w:pPr>
+    </w:p>
+    <w:p>
+      <w:pPr>
+        <w:rPr>
+          <w:rFonts w:ascii="PT Sans" w:hAnsi="PT Sans"/>
+          <w:b/>
+        </w:rPr>
+      </w:pPr>
+      <w:r>
+        <w:rPr>
           <w:noProof/>
         </w:rPr>
+        <w:lastRenderedPageBreak/>
+        <mc:AlternateContent>
+          <mc:Choice Requires="wpg">
+            <w:drawing>
+              <wp:anchor distT="0" distB="0" distL="114300" distR="114300" simplePos="0" relativeHeight="251659264" behindDoc="0" locked="0" layoutInCell="1" allowOverlap="1" wp14:anchorId="797FDA29" wp14:editId="3809317C">
+                <wp:simplePos x="0" y="0"/>
+                <wp:positionH relativeFrom="page">
+                  <wp:posOffset>1143000</wp:posOffset>
+                </wp:positionH>
+                <wp:positionV relativeFrom="page">
+                  <wp:posOffset>3314700</wp:posOffset>
+                </wp:positionV>
+                <wp:extent cx="1321435" cy="1195705"/>
+                <wp:effectExtent l="50800" t="25400" r="50165" b="74295"/>
+                <wp:wrapThrough wrapText="bothSides">
+                  <wp:wrapPolygon edited="0">
+                    <wp:start x="-830" y="-459"/>
+                    <wp:lineTo x="-830" y="22483"/>
+                    <wp:lineTo x="22005" y="22483"/>
+                    <wp:lineTo x="22005" y="-459"/>
+                    <wp:lineTo x="-830" y="-459"/>
+                  </wp:wrapPolygon>
+                </wp:wrapThrough>
+                <wp:docPr id="84" name="Group 84"/>
+                <wp:cNvGraphicFramePr/>
+                <a:graphic xmlns:a="http://schemas.openxmlformats.org/drawingml/2006/main">
+                  <a:graphicData uri="http://schemas.microsoft.com/office/word/2010/wordprocessingGroup">
+                    <wpg:wgp>
+                      <wpg:cNvGrpSpPr/>
+                      <wpg:grpSpPr>
+                        <a:xfrm>
+                          <a:off x="0" y="0"/>
+                          <a:ext cx="1321435" cy="1195705"/>
+                          <a:chOff x="0" y="0"/>
+                          <a:chExt cx="1321435" cy="1195705"/>
+                        </a:xfrm>
+                      </wpg:grpSpPr>
+                      <wps:wsp>
+                        <wps:cNvPr id="79" name="Rectangle 79"/>
+                        <wps:cNvSpPr/>
+                        <wps:spPr>
+                          <a:xfrm>
+                            <a:off x="0" y="0"/>
+                            <a:ext cx="1321435" cy="1195705"/>
+                          </a:xfrm>
+                          <a:prstGeom prst="rect">
+                            <a:avLst/>
+                          </a:prstGeom>
+                          <a:solidFill>
+                            <a:schemeClr val="tx1"/>
+                          </a:solidFill>
+                          <a:ln>
+                            <a:noFill/>
+                          </a:ln>
+                        </wps:spPr>
+                        <wps:style>
+                          <a:lnRef idx="1">
+                            <a:schemeClr val="accent1"/>
+                          </a:lnRef>
+                          <a:fillRef idx="3">
+                            <a:schemeClr val="accent1"/>
+                          </a:fillRef>
+                          <a:effectRef idx="2">
+                            <a:schemeClr val="accent1"/>
+                          </a:effectRef>
+                          <a:fontRef idx="minor">
+                            <a:schemeClr val="lt1"/>
+                          </a:fontRef>
+                        </wps:style>
+                        <wps:bodyPr rot="0" spcFirstLastPara="0" vertOverflow="overflow" horzOverflow="overflow" vert="horz" wrap="square" lIns="91440" tIns="45720" rIns="91440" bIns="45720" numCol="1" spcCol="0" rtlCol="0" fromWordArt="0" anchor="ctr" anchorCtr="0" forceAA="0" compatLnSpc="1">
+                          <a:prstTxWarp prst="textNoShape">
+                            <a:avLst/>
+                          </a:prstTxWarp>
+                          <a:noAutofit/>
+                        </wps:bodyPr>
+                      </wps:wsp>
+                      <wps:wsp>
+                        <wps:cNvPr id="82" name="Rounded Rectangle 82"/>
+                        <wps:cNvSpPr/>
+                        <wps:spPr>
+                          <a:xfrm>
+                            <a:off x="38100" y="34290"/>
+                            <a:ext cx="1208405" cy="1146175"/>
+                          </a:xfrm>
+                          <a:prstGeom prst="roundRect">
+                            <a:avLst/>
+                          </a:prstGeom>
+                          <a:noFill/>
+                        </wps:spPr>
+                        <wps:style>
+                          <a:lnRef idx="1">
+                            <a:schemeClr val="accent1"/>
+                          </a:lnRef>
+                          <a:fillRef idx="3">
+                            <a:schemeClr val="accent1"/>
+                          </a:fillRef>
+                          <a:effectRef idx="2">
+                            <a:schemeClr val="accent1"/>
+                          </a:effectRef>
+                          <a:fontRef idx="minor">
+                            <a:schemeClr val="lt1"/>
+                          </a:fontRef>
+                        </wps:style>
+                        <wps:txbx>
+                          <w:txbxContent>
+                            <w:p>
+                              <w:pPr>
+                                <w:jc w:val="center"/>
+                              </w:pPr>
+                              <w:r>
+                                <w:t xml:space="preserve">               </w:t>
+                              </w:r>
+                            </w:p>
+                          </w:txbxContent>
+                        </wps:txbx>
+                        <wps:bodyPr rot="0" spcFirstLastPara="0" vertOverflow="overflow" horzOverflow="overflow" vert="horz" wrap="square" lIns="91440" tIns="45720" rIns="91440" bIns="45720" numCol="1" spcCol="0" rtlCol="0" fromWordArt="0" anchor="ctr" anchorCtr="0" forceAA="0" compatLnSpc="1">
+                          <a:prstTxWarp prst="textNoShape">
+                            <a:avLst/>
+                          </a:prstTxWarp>
+                          <a:noAutofit/>
+                        </wps:bodyPr>
+                      </wps:wsp>
+                      <wps:wsp>
+                        <wps:cNvPr id="80" name="Right Arrow Callout 80"/>
+                        <wps:cNvSpPr/>
+                        <wps:spPr>
+                          <a:xfrm rot="3760983">
+                            <a:off x="1016952" y="773113"/>
+                            <a:ext cx="186055" cy="168910"/>
+                          </a:xfrm>
+                          <a:prstGeom prst="rightArrowCallout">
+                            <a:avLst>
+                              <a:gd name="adj1" fmla="val 15432"/>
+                              <a:gd name="adj2" fmla="val 29938"/>
+                              <a:gd name="adj3" fmla="val 65741"/>
+                              <a:gd name="adj4" fmla="val 18284"/>
+                            </a:avLst>
+                          </a:prstGeom>
+                          <a:solidFill>
+                            <a:srgbClr val="FFFF00"/>
+                          </a:solidFill>
+                          <a:ln>
+                            <a:solidFill>
+                              <a:schemeClr val="bg1"/>
+                            </a:solidFill>
+                          </a:ln>
+                        </wps:spPr>
+                        <wps:style>
+                          <a:lnRef idx="1">
+                            <a:schemeClr val="accent1"/>
+                          </a:lnRef>
+                          <a:fillRef idx="3">
+                            <a:schemeClr val="accent1"/>
+                          </a:fillRef>
+                          <a:effectRef idx="2">
+                            <a:schemeClr val="accent1"/>
+                          </a:effectRef>
+                          <a:fontRef idx="minor">
+                            <a:schemeClr val="lt1"/>
+                          </a:fontRef>
+                        </wps:style>
+                        <wps:bodyPr rot="0" spcFirstLastPara="0" vertOverflow="overflow" horzOverflow="overflow" vert="horz" wrap="square" lIns="91440" tIns="45720" rIns="91440" bIns="45720" numCol="1" spcCol="0" rtlCol="0" fromWordArt="0" anchor="ctr" anchorCtr="0" forceAA="0" compatLnSpc="1">
+                          <a:prstTxWarp prst="textNoShape">
+                            <a:avLst/>
+                          </a:prstTxWarp>
+                          <a:noAutofit/>
+                        </wps:bodyPr>
+                      </wps:wsp>
+                      <wps:wsp>
+                        <wps:cNvPr id="81" name="Diamond 81"/>
+                        <wps:cNvSpPr/>
+                        <wps:spPr>
+                          <a:xfrm rot="5400000">
+                            <a:off x="731837" y="400368"/>
+                            <a:ext cx="123825" cy="213360"/>
+                          </a:xfrm>
+                          <a:prstGeom prst="diamond">
+                            <a:avLst/>
+                          </a:prstGeom>
+                          <a:solidFill>
+                            <a:schemeClr val="accent6">
+                              <a:lumMod val="40000"/>
+                              <a:lumOff val="60000"/>
+                            </a:schemeClr>
+                          </a:solidFill>
+                        </wps:spPr>
+                        <wps:style>
+                          <a:lnRef idx="1">
+                            <a:schemeClr val="accent1"/>
+                          </a:lnRef>
+                          <a:fillRef idx="3">
+                            <a:schemeClr val="accent1"/>
+                          </a:fillRef>
+                          <a:effectRef idx="2">
+                            <a:schemeClr val="accent1"/>
+                          </a:effectRef>
+                          <a:fontRef idx="minor">
+                            <a:schemeClr val="lt1"/>
+                          </a:fontRef>
+                        </wps:style>
+                        <wps:bodyPr rot="0" spcFirstLastPara="0" vertOverflow="overflow" horzOverflow="overflow" vert="horz" wrap="square" lIns="91440" tIns="45720" rIns="91440" bIns="45720" numCol="1" spcCol="0" rtlCol="0" fromWordArt="0" anchor="ctr" anchorCtr="0" forceAA="0" compatLnSpc="1">
+                          <a:prstTxWarp prst="textNoShape">
+                            <a:avLst/>
+                          </a:prstTxWarp>
+                          <a:noAutofit/>
+                        </wps:bodyPr>
+                      </wps:wsp>
+                      <wps:wsp>
+                        <wps:cNvPr id="83" name="Diamond 83"/>
+                        <wps:cNvSpPr/>
+                        <wps:spPr>
+                          <a:xfrm rot="8099032">
+                            <a:off x="1097915" y="416560"/>
+                            <a:ext cx="123190" cy="219710"/>
+                          </a:xfrm>
+                          <a:prstGeom prst="diamond">
+                            <a:avLst/>
+                          </a:prstGeom>
+                          <a:solidFill>
+                            <a:schemeClr val="accent6">
+                              <a:lumMod val="40000"/>
+                              <a:lumOff val="60000"/>
+                            </a:schemeClr>
+                          </a:solidFill>
+                        </wps:spPr>
+                        <wps:style>
+                          <a:lnRef idx="1">
+                            <a:schemeClr val="accent1"/>
+                          </a:lnRef>
+                          <a:fillRef idx="3">
+                            <a:schemeClr val="accent1"/>
+                          </a:fillRef>
+                          <a:effectRef idx="2">
+                            <a:schemeClr val="accent1"/>
+                          </a:effectRef>
+                          <a:fontRef idx="minor">
+                            <a:schemeClr val="lt1"/>
+                          </a:fontRef>
+                        </wps:style>
+                        <wps:bodyPr rot="0" spcFirstLastPara="0" vertOverflow="overflow" horzOverflow="overflow" vert="horz" wrap="square" lIns="91440" tIns="45720" rIns="91440" bIns="45720" numCol="1" spcCol="0" rtlCol="0" fromWordArt="0" anchor="ctr" anchorCtr="0" forceAA="0" compatLnSpc="1">
+                          <a:prstTxWarp prst="textNoShape">
+                            <a:avLst/>
+                          </a:prstTxWarp>
+                          <a:noAutofit/>
+                        </wps:bodyPr>
+                      </wps:wsp>
+                    </wpg:wgp>
+                  </a:graphicData>
+                </a:graphic>
+              </wp:anchor>
+            </w:drawing>
+          </mc:Choice>
+          <mc:Fallback>
+            <w:pict>
+              <v:group id="Group 84" o:spid="_x0000_s1026" style="position:absolute;margin-left:90pt;margin-top:261pt;width:104.05pt;height:94.15pt;z-index:251659264;mso-position-horizontal-relative:page;mso-position-vertical-relative:page" coordsize="1321435,1195705" o:gfxdata="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">
+                <v:rect id="Rectangle 79" o:spid="_x0000_s1027" style="position:absolute;width:1321435;height:1195705;visibility:visible;mso-wrap-style:square;v-text-anchor:middle" o:gfxdata="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" fillcolor="black [3213]" stroked="f">
+                  <v:shadow on="t" opacity="22937f" mv:blur="40000f" origin=",.5" offset="0,23000emu"/>
+                </v:rect>
+                <v:roundrect id="Rounded Rectangle 82" o:spid="_x0000_s1028" style="position:absolute;left:38100;top:34290;width:1208405;height:1146175;visibility:visible;mso-wrap-style:square;v-text-anchor:middle" arcsize="10923f" o:gfxdata="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" filled="f" strokecolor="#4579b8 [3044]">
+                  <v:shadow on="t" opacity="22937f" mv:blur="40000f" origin=",.5" offset="0,23000emu"/>
+                  <v:textbox>
+                    <w:txbxContent>
+                      <w:p>
+                        <w:pPr>
+                          <w:jc w:val="center"/>
+                        </w:pPr>
+                        <w:r>
+                          <w:t xml:space="preserve">               </w:t>
+                        </w:r>
+                      </w:p>
+                    </w:txbxContent>
+                  </v:textbox>
+                </v:roundrect>
+                <v:shapetype id="_x0000_t78" coordsize="21600,21600" o:spt="78" adj="14400,5400,18000,8100" path="m0,0l0,21600@0,21600@0@5@2@5@2@4,21600,10800@2@1@2@3@0@3@0,0xe">
+                  <v:stroke joinstyle="miter"/>
+                  <v:formulas>
+                    <v:f eqn="val #0"/>
+                    <v:f eqn="val #1"/>
+                    <v:f eqn="val #2"/>
+                    <v:f eqn="val #3"/>
+                    <v:f eqn="sum 21600 0 #1"/>
+                    <v:f eqn="sum 21600 0 #3"/>
+                    <v:f eqn="prod #0 1 2"/>
+                  </v:formulas>
+                  <v:path o:connecttype="custom" o:connectlocs="@6,0;0,10800;@6,21600;21600,10800" o:connectangles="270,180,90,0" textboxrect="0,0,@0,21600"/>
+                  <v:handles>
+                    <v:h position="#0,topLeft" xrange="0,@2"/>
+                    <v:h position="bottomRight,#1" yrange="0,@3"/>
+                    <v:h position="#2,#3" xrange="@0,21600" yrange="@1,10800"/>
+                  </v:handles>
+                </v:shapetype>
+                <v:shape id="Right Arrow Callout 80" o:spid="_x0000_s1029" type="#_x0000_t78" style="position:absolute;left:1016952;top:773113;width:186055;height:168910;rotation:4107996fd;visibility:visible;mso-wrap-style:square;v-text-anchor:middle" o:gfxdata="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" adj="3949,4333,8708,9133" fillcolor="yellow" strokecolor="white [3212]">
+                  <v:shadow on="t" opacity="22937f" mv:blur="40000f" origin=",.5" offset="0,23000emu"/>
+                </v:shape>
+                <v:shapetype id="_x0000_t4" coordsize="21600,21600" o:spt="4" path="m10800,0l0,10800,10800,21600,21600,10800xe">
+                  <v:stroke joinstyle="miter"/>
+                  <v:path gradientshapeok="t" o:connecttype="rect" textboxrect="5400,5400,16200,16200"/>
+                </v:shapetype>
+                <v:shape id="Diamond 81" o:spid="_x0000_s1030" type="#_x0000_t4" style="position:absolute;left:731837;top:400368;width:123825;height:213360;rotation:90;visibility:visible;mso-wrap-style:square;v-text-anchor:middle" o:gfxdata="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" fillcolor="#fbd4b4 [1305]" strokecolor="#4579b8 [3044]">
+                  <v:shadow on="t" opacity="22937f" mv:blur="40000f" origin=",.5" offset="0,23000emu"/>
+                </v:shape>
+                <v:shape id="Diamond 83" o:spid="_x0000_s1031" type="#_x0000_t4" style="position:absolute;left:1097915;top:416560;width:123190;height:219710;rotation:8846303fd;visibility:visible;mso-wrap-style:square;v-text-anchor:middle" o:gfxdata="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" fillcolor="#fbd4b4 [1305]" strokecolor="#4579b8 [3044]">
+                  <v:shadow on="t" opacity="22937f" mv:blur="40000f" origin=",.5" offset="0,23000emu"/>
+                </v:shape>
+                <w10:wrap type="through" anchorx="page" anchory="page"/>
+              </v:group>
+            </w:pict>
+          </mc:Fallback>
+        </mc:AlternateContent>
+      </w:r>
+      <w:r>
+        <w:rPr>
+          <w:rFonts w:ascii="PT Sans" w:hAnsi="PT Sans"/>
+          <w:b/>
+        </w:rPr>
+        <w:t>Environment</w:t>
+      </w:r>
+    </w:p>
+    <w:p>
+      <w:pPr>
+        <w:rPr>
+          <w:rFonts w:ascii="PT Sans" w:hAnsi="PT Sans"/>
+        </w:rPr>
+      </w:pPr>
+      <w:r>
+        <w:rPr>
+          <w:rFonts w:ascii="PT Sans" w:hAnsi="PT Sans"/>
+        </w:rPr>
+        <w:t>The environment is very dark with walls that border the gameplay area keeping the creatures and player in a confined area. The wall not only can be used by the player to eliminate creatures but also confines the gameplay to make it more intense</w:t>
+      </w:r>
+      <w:r>
+        <w:rPr>
+          <w:rFonts w:ascii="PT Sans" w:hAnsi="PT Sans"/>
+        </w:rPr>
+        <w:t xml:space="preserve"> and challengin</w:t>
+      </w:r>
+      <w:r>
+        <w:rPr>
+          <w:rFonts w:ascii="PT Sans" w:hAnsi="PT Sans"/>
+        </w:rPr>
+        <w:t>g</w:t>
+      </w:r>
+      <w:r>
+        <w:rPr>
+          <w:rFonts w:ascii="PT Sans" w:hAnsi="PT Sans"/>
+        </w:rPr>
+        <w:t xml:space="preserve">. </w:t>
+      </w:r>
+      <w:r>
+        <w:rPr>
+          <w:rFonts w:ascii="PT Sans" w:hAnsi="PT Sans"/>
+        </w:rPr>
+        <w:t>The player loses health if they are too close to the wall</w:t>
+      </w:r>
+    </w:p>
+    <w:p>
+      <w:pPr>
+        <w:rPr>
+          <w:rFonts w:ascii="PT Sans" w:hAnsi="PT Sans"/>
+        </w:rPr>
+      </w:pPr>
+    </w:p>
+    <w:p>
+      <w:pPr>
+        <w:rPr>
+          <w:rFonts w:ascii="PT Sans" w:hAnsi="PT Sans"/>
+        </w:rPr>
+      </w:pPr>
+      <w:r>
+        <w:rPr>
+          <w:rFonts w:ascii="PT Sans" w:hAnsi="PT Sans"/>
+          <w:b/>
+        </w:rPr>
+        <w:t>Theme</w:t>
+      </w:r>
+      <w:r>
+        <w:rPr>
+          <w:rFonts w:ascii="PT Sans" w:hAnsi="PT Sans"/>
+        </w:rPr>
+        <w:t xml:space="preserve"> </w:t>
+      </w:r>
+    </w:p>
+    <w:p>
+      <w:pPr>
+        <w:rPr>
+          <w:rFonts w:ascii="PT Sans" w:hAnsi="PT Sans"/>
+        </w:rPr>
+      </w:pPr>
+      <w:r>
+        <w:rPr>
+          <w:rFonts w:ascii="PT Sans" w:hAnsi="PT Sans"/>
+        </w:rPr>
+        <w:t xml:space="preserve">The </w:t>
+      </w:r>
+      <w:r>
+        <w:rPr>
+          <w:rFonts w:ascii="PT Sans" w:hAnsi="PT Sans"/>
+        </w:rPr>
+        <w:t>concepts</w:t>
+      </w:r>
+      <w:r>
+        <w:rPr>
+          <w:rFonts w:ascii="PT Sans" w:hAnsi="PT Sans"/>
+        </w:rPr>
+        <w:t xml:space="preserve"> that stood out </w:t>
+      </w:r>
+      <w:r>
+        <w:rPr>
+          <w:rFonts w:ascii="PT Sans" w:hAnsi="PT Sans"/>
+        </w:rPr>
+        <w:t xml:space="preserve">to me </w:t>
+      </w:r>
+      <w:r>
+        <w:rPr>
+          <w:rFonts w:ascii="PT Sans" w:hAnsi="PT Sans"/>
+        </w:rPr>
+        <w:t>the most from t</w:t>
+      </w:r>
+      <w:r>
+        <w:rPr>
+          <w:rFonts w:ascii="PT Sans" w:hAnsi="PT Sans"/>
+        </w:rPr>
+        <w:t>ransformation were</w:t>
+      </w:r>
+      <w:r>
+        <w:rPr>
+          <w:rFonts w:ascii="PT Sans" w:hAnsi="PT Sans"/>
+        </w:rPr>
+        <w:t xml:space="preserve"> mutation and evolution</w:t>
+      </w:r>
+      <w:r>
+        <w:rPr>
+          <w:rFonts w:ascii="PT Sans" w:hAnsi="PT Sans"/>
+        </w:rPr>
+        <w:t xml:space="preserve">. The game </w:t>
+      </w:r>
+      <w:r>
+        <w:rPr>
+          <w:rFonts w:ascii="PT Sans" w:hAnsi="PT Sans"/>
+        </w:rPr>
+        <w:t xml:space="preserve">very much </w:t>
+      </w:r>
+      <w:r>
+        <w:rPr>
+          <w:rFonts w:ascii="PT Sans" w:hAnsi="PT Sans"/>
+        </w:rPr>
+        <w:t xml:space="preserve">follows both these </w:t>
+      </w:r>
+      <w:r>
+        <w:rPr>
+          <w:rFonts w:ascii="PT Sans" w:hAnsi="PT Sans"/>
+        </w:rPr>
+        <w:t>ideas as the creatures are transformed and mutated every generation.</w:t>
+      </w:r>
+    </w:p>
+    <w:p>
+      <w:pPr>
+        <w:rPr>
+          <w:rFonts w:ascii="PT Sans" w:hAnsi="PT Sans"/>
+        </w:rPr>
+      </w:pPr>
+    </w:p>
+    <w:p>
+      <w:pPr>
+        <w:rPr>
+          <w:rFonts w:ascii="PT Sans" w:hAnsi="PT Sans"/>
+          <w:b/>
+        </w:rPr>
+      </w:pPr>
+      <w:r>
+        <w:rPr>
+          <w:rFonts w:ascii="PT Sans" w:hAnsi="PT Sans"/>
+          <w:b/>
+        </w:rPr>
+        <w:t>Objective/Goals</w:t>
+      </w:r>
+    </w:p>
+    <w:p>
+      <w:pPr>
+        <w:rPr>
+          <w:rFonts w:ascii="PT Sans" w:hAnsi="PT Sans"/>
+        </w:rPr>
+      </w:pPr>
+      <w:r>
+        <w:rPr>
+          <w:rFonts w:ascii="PT Sans" w:hAnsi="PT Sans"/>
+        </w:rPr>
+        <w:t>The player’s objective is to survive as many generations as possible.</w:t>
+      </w:r>
+      <w:r>
+        <w:rPr>
+          <w:rFonts w:ascii="PT Sans" w:hAnsi="PT Sans"/>
+        </w:rPr>
+        <w:t xml:space="preserve"> To defend themselves they can either shoot or evade the creatures.</w:t>
+      </w:r>
+      <w:r>
+        <w:rPr>
+          <w:rFonts w:ascii="PT Sans" w:hAnsi="PT Sans"/>
+        </w:rPr>
+        <w:t xml:space="preserve"> This task gets</w:t>
+      </w:r>
+      <w:r>
+        <w:rPr>
+          <w:rFonts w:ascii="PT Sans" w:hAnsi="PT Sans"/>
+        </w:rPr>
+        <w:t xml:space="preserve"> harder as the game progresses and the creatures get smarter</w:t>
+      </w:r>
+      <w:r>
+        <w:rPr>
+          <w:rFonts w:ascii="PT Sans" w:hAnsi="PT Sans"/>
+        </w:rPr>
+        <w:t>.</w:t>
+      </w:r>
+      <w:r>
+        <w:rPr>
+          <w:rFonts w:ascii="PT Sans" w:hAnsi="PT Sans"/>
+        </w:rPr>
+        <w:t xml:space="preserve"> A clever strategy would be to find the weakest creatures and </w:t>
+      </w:r>
+    </w:p>
+    <w:p>
+      <w:pPr>
+        <w:rPr>
+          <w:rFonts w:ascii="PT Sans" w:hAnsi="PT Sans"/>
+        </w:rPr>
+      </w:pPr>
+    </w:p>
+    <w:p>
+      <w:pPr>
+        <w:rPr>
+          <w:rFonts w:ascii="PT Sans" w:hAnsi="PT Sans"/>
+          <w:b/>
+        </w:rPr>
+      </w:pPr>
+      <w:r>
+        <w:rPr>
+          <w:rFonts w:ascii="PT Sans" w:hAnsi="PT Sans"/>
+          <w:b/>
+        </w:rPr>
+        <w:t>Perspective</w:t>
+      </w:r>
+    </w:p>
+    <w:p>
+      <w:pPr>
+        <w:rPr>
+          <w:rFonts w:ascii="PT Sans" w:hAnsi="PT Sans"/>
+        </w:rPr>
+      </w:pPr>
+      <w:r>
+        <w:rPr>
+          <w:rFonts w:ascii="PT Sans" w:hAnsi="PT Sans"/>
+        </w:rPr>
+        <w:t xml:space="preserve">Perspective is a </w:t>
+      </w:r>
+      <w:r>
+        <w:rPr>
+          <w:rFonts w:ascii="PT Sans" w:hAnsi="PT Sans"/>
+        </w:rPr>
+        <w:t xml:space="preserve">fixed </w:t>
+      </w:r>
+      <w:r>
+        <w:rPr>
+          <w:rFonts w:ascii="PT Sans" w:hAnsi="PT Sans"/>
+        </w:rPr>
+        <w:t>birds eye view of the</w:t>
+      </w:r>
+      <w:r>
+        <w:rPr>
+          <w:rFonts w:ascii="PT Sans" w:hAnsi="PT Sans"/>
+        </w:rPr>
+        <w:t xml:space="preserve"> 2D</w:t>
+      </w:r>
+      <w:r>
+        <w:rPr>
+          <w:rFonts w:ascii="PT Sans" w:hAnsi="PT Sans"/>
+        </w:rPr>
+        <w:t xml:space="preserve"> arena </w:t>
+      </w:r>
+      <w:r>
+        <w:rPr>
+          <w:rFonts w:ascii="PT Sans" w:hAnsi="PT Sans"/>
+        </w:rPr>
+        <w:t xml:space="preserve">and the </w:t>
+      </w:r>
+      <w:r>
+        <w:rPr>
+          <w:rFonts w:ascii="PT Sans" w:hAnsi="PT Sans"/>
+        </w:rPr>
+        <w:t>tank</w:t>
+      </w:r>
+      <w:r>
+        <w:rPr>
+          <w:rFonts w:ascii="PT Sans" w:hAnsi="PT Sans"/>
+        </w:rPr>
+        <w:t xml:space="preserve"> is simply moved around inside the confines of the game</w:t>
+      </w:r>
+    </w:p>
+    <w:p>
+      <w:pPr>
+        <w:rPr>
+          <w:rFonts w:ascii="PT Sans" w:hAnsi="PT Sans"/>
+        </w:rPr>
+      </w:pPr>
+    </w:p>
+    <w:p>
+      <w:pPr>
+        <w:rPr>
+          <w:rFonts w:ascii="PT Sans" w:hAnsi="PT Sans"/>
+          <w:b/>
+        </w:rPr>
+      </w:pPr>
+      <w:r>
+        <w:rPr>
+          <w:rFonts w:ascii="PT Sans" w:hAnsi="PT Sans"/>
+          <w:b/>
+        </w:rPr>
+        <w:t>Controls</w:t>
+      </w:r>
+    </w:p>
+    <w:p>
+      <w:pPr>
+        <w:rPr>
+          <w:rFonts w:ascii="PT Sans" w:hAnsi="PT Sans"/>
+        </w:rPr>
+      </w:pPr>
+      <w:r>
+        <w:rPr>
+          <w:rFonts w:ascii="PT Sans" w:hAnsi="PT Sans"/>
+        </w:rPr>
+        <w:t xml:space="preserve">The player uses the arrow keys to move the tank, left to rotate anti-clockwise, up to move forwards, right to rotate clockwise and down to move backwards. </w:t>
+      </w:r>
+      <w:r>
+        <w:rPr>
+          <w:rFonts w:ascii="PT Sans" w:hAnsi="PT Sans"/>
+        </w:rPr>
+        <w:t xml:space="preserve">To shoot, players use the spacebar. </w:t>
+      </w:r>
+    </w:p>
+    <w:p>
+      <w:pPr>
+        <w:rPr>
+          <w:rFonts w:ascii="PT Sans" w:hAnsi="PT Sans"/>
+        </w:rPr>
+      </w:pPr>
+    </w:p>
+    <w:p>
+      <w:pPr>
+        <w:rPr>
+          <w:rFonts w:ascii="PT Sans" w:hAnsi="PT Sans"/>
+          <w:b/>
+        </w:rPr>
+      </w:pPr>
+      <w:r>
+        <w:rPr>
+          <w:rFonts w:ascii="PT Sans" w:hAnsi="PT Sans"/>
+          <w:b/>
+        </w:rPr>
+        <w:t>Reference points/Originality</w:t>
+      </w:r>
+    </w:p>
+    <w:p>
+      <w:pPr>
+        <w:rPr>
+          <w:rFonts w:ascii="PT Sans" w:hAnsi="PT Sans"/>
+        </w:rPr>
+      </w:pPr>
+      <w:r>
+        <w:rPr>
+          <w:rFonts w:ascii="PT Sans" w:hAnsi="PT Sans"/>
+        </w:rPr>
+        <w:t xml:space="preserve">No other games come to mind that have similar gameplay mechanics to </w:t>
+      </w:r>
+      <w:r>
+        <w:rPr>
+          <w:rFonts w:ascii="PT Sans" w:hAnsi="PT Sans"/>
+        </w:rPr>
+        <w:t>Dr. Darwin</w:t>
+      </w:r>
+      <w:r>
+        <w:rPr>
+          <w:rFonts w:ascii="PT Sans" w:hAnsi="PT Sans"/>
+        </w:rPr>
+        <w:t xml:space="preserve">. </w:t>
+      </w:r>
+      <w:r>
+        <w:rPr>
+          <w:rFonts w:ascii="PT Sans" w:hAnsi="PT Sans"/>
+        </w:rPr>
+        <w:t xml:space="preserve"> </w:t>
+      </w:r>
+    </w:p>
+    <w:p>
+      <w:pPr>
+        <w:rPr>
+          <w:rFonts w:ascii="PT Sans" w:hAnsi="PT Sans"/>
+        </w:rPr>
+      </w:pPr>
+    </w:p>
+    <w:p>
+      <w:pPr>
+        <w:rPr>
+          <w:rFonts w:ascii="PT Sans" w:hAnsi="PT Sans"/>
+          <w:b/>
+        </w:rPr>
+      </w:pPr>
+      <w:r>
+        <w:rPr>
+          <w:rFonts w:ascii="PT Sans" w:hAnsi="PT Sans"/>
+          <w:b/>
+        </w:rPr>
+        <w:t>Platform</w:t>
+      </w:r>
+    </w:p>
+    <w:p>
+      <w:pPr>
+        <w:rPr>
+          <w:rFonts w:ascii="PT Sans" w:hAnsi="PT Sans"/>
+        </w:rPr>
+      </w:pPr>
+      <w:r>
+        <w:rPr>
+          <w:rFonts w:ascii="PT Sans" w:hAnsi="PT Sans"/>
+        </w:rPr>
+        <w:t>My mentor says the game will need to be run on Windows. W</w:t>
+      </w:r>
+      <w:r>
+        <w:rPr>
+          <w:rFonts w:ascii="PT Sans" w:hAnsi="PT Sans"/>
+        </w:rPr>
+        <w:t xml:space="preserve">hen I tested </w:t>
+      </w:r>
+      <w:r>
+        <w:rPr>
+          <w:rFonts w:ascii="PT Sans" w:hAnsi="PT Sans"/>
+        </w:rPr>
+        <w:t>the game on a W</w:t>
+      </w:r>
+      <w:r>
+        <w:rPr>
+          <w:rFonts w:ascii="PT Sans" w:hAnsi="PT Sans"/>
+        </w:rPr>
+        <w:t xml:space="preserve">indows I found the game was much much faster </w:t>
+      </w:r>
+      <w:r>
+        <w:rPr>
+          <w:rFonts w:ascii="PT Sans" w:hAnsi="PT Sans"/>
+        </w:rPr>
+        <w:t xml:space="preserve">than when on my own MacBook laptop. </w:t>
+      </w:r>
+      <w:r>
+        <w:rPr>
+          <w:rFonts w:ascii="PT Sans" w:hAnsi="PT Sans"/>
+        </w:rPr>
+        <w:t>From this I had to change my game to update based on the clock tick rather than per frame.</w:t>
+      </w:r>
+    </w:p>
+    <w:p>
+      <w:pPr>
+        <w:rPr>
+          <w:rFonts w:ascii="PT Sans" w:hAnsi="PT Sans"/>
+        </w:rPr>
+      </w:pPr>
+    </w:p>
+    <w:p>
+      <w:pPr>
+        <w:rPr>
+          <w:rFonts w:ascii="PT Sans" w:hAnsi="PT Sans"/>
+          <w:b/>
+        </w:rPr>
+      </w:pPr>
+      <w:r>
+        <w:rPr>
+          <w:rFonts w:ascii="PT Sans" w:hAnsi="PT Sans"/>
+          <w:b/>
+        </w:rPr>
+        <w:t>Development Environment</w:t>
+      </w:r>
+    </w:p>
+    <w:p>
+      <w:pPr>
+        <w:rPr>
+          <w:rFonts w:ascii="PT Sans" w:hAnsi="PT Sans"/>
+        </w:rPr>
+      </w:pPr>
+      <w:r>
+        <w:rPr>
+          <w:rFonts w:ascii="PT Sans" w:hAnsi="PT Sans"/>
+        </w:rPr>
+        <w:t>I developed the game on a</w:t>
+      </w:r>
+      <w:r>
+        <w:rPr>
+          <w:rFonts w:ascii="PT Sans" w:hAnsi="PT Sans"/>
+        </w:rPr>
+        <w:t xml:space="preserve"> MacBook laptop</w:t>
+      </w:r>
+      <w:r>
+        <w:rPr>
+          <w:rFonts w:ascii="PT Sans" w:hAnsi="PT Sans"/>
+        </w:rPr>
+        <w:t xml:space="preserve"> in Python using the Pygame </w:t>
+      </w:r>
+      <w:r>
+        <w:rPr>
+          <w:rFonts w:ascii="PT Sans" w:hAnsi="PT Sans"/>
+        </w:rPr>
+        <w:t>graphics library</w:t>
+      </w:r>
+      <w:r>
+        <w:rPr>
+          <w:rFonts w:ascii="PT Sans" w:hAnsi="PT Sans"/>
+        </w:rPr>
+        <w:t xml:space="preserve"> as well as the Numpy library</w:t>
+      </w:r>
+      <w:r>
+        <w:rPr>
+          <w:rFonts w:ascii="PT Sans" w:hAnsi="PT Sans"/>
+        </w:rPr>
+        <w:t>.</w:t>
+      </w:r>
+    </w:p>
+    <w:p>
+      <w:pPr>
+        <w:rPr>
+          <w:rFonts w:ascii="PT Sans" w:hAnsi="PT Sans"/>
+        </w:rPr>
+      </w:pPr>
+    </w:p>
+    <w:p>
+      <w:pPr>
+        <w:rPr>
+          <w:rFonts w:ascii="PT Sans" w:hAnsi="PT Sans"/>
+          <w:b/>
+        </w:rPr>
+      </w:pPr>
+      <w:r>
+        <w:rPr>
+          <w:rFonts w:ascii="PT Sans" w:hAnsi="PT Sans"/>
+          <w:b/>
+        </w:rPr>
+        <w:t>System Requirements</w:t>
+      </w:r>
+    </w:p>
+    <w:p>
+      <w:pPr>
+        <w:rPr>
+          <w:rFonts w:ascii="PT Sans" w:hAnsi="PT Sans"/>
+        </w:rPr>
+      </w:pPr>
+      <w:r>
+        <w:rPr>
+          <w:rFonts w:ascii="PT Sans" w:hAnsi="PT Sans"/>
+        </w:rPr>
+        <w:t>A keyboard is needed to control the tank and</w:t>
+      </w:r>
+      <w:r>
+        <w:rPr>
+          <w:rFonts w:ascii="PT Sans" w:hAnsi="PT Sans"/>
+        </w:rPr>
+        <w:t xml:space="preserve"> a</w:t>
+      </w:r>
+      <w:r>
+        <w:rPr>
+          <w:rFonts w:ascii="PT Sans" w:hAnsi="PT Sans"/>
+        </w:rPr>
+        <w:t xml:space="preserve"> mouse is needed to click buttons.</w:t>
+      </w:r>
+      <w:r>
+        <w:rPr>
+          <w:rFonts w:ascii="PT Sans" w:hAnsi="PT Sans"/>
+        </w:rPr>
+        <w:t xml:space="preserve"> As for graphics, a monitor of more than 1000x600 would be needed.</w:t>
+      </w:r>
+    </w:p>
+    <w:p>
+      <w:pPr>
+        <w:rPr>
+          <w:rFonts w:ascii="PT Sans" w:hAnsi="PT Sans"/>
+        </w:rPr>
+      </w:pPr>
+    </w:p>
+    <w:p>
+      <w:pPr>
+        <w:rPr>
+          <w:rFonts w:ascii="PT Sans" w:hAnsi="PT Sans"/>
+          <w:b/>
+        </w:rPr>
+      </w:pPr>
+      <w:r>
+        <w:rPr>
+          <w:rFonts w:ascii="PT Sans" w:hAnsi="PT Sans"/>
+          <w:b/>
+        </w:rPr>
+        <w:t>Resourcing/Capability</w:t>
+      </w:r>
+    </w:p>
+    <w:p>
+      <w:pPr>
+        <w:rPr>
+          <w:rFonts w:ascii="PT Sans" w:hAnsi="PT Sans"/>
+        </w:rPr>
+      </w:pPr>
+      <w:r>
+        <w:rPr>
+          <w:rFonts w:ascii="PT Sans" w:hAnsi="PT Sans"/>
+        </w:rPr>
+        <w:t xml:space="preserve">I will need Python installed along with the Pygame and Numpy libraries. </w:t>
+      </w:r>
+      <w:r>
+        <w:rPr>
+          <w:rFonts w:ascii="PT Sans" w:hAnsi="PT Sans"/>
+        </w:rPr>
+        <w:t>I will also require a music making software in order to create game music</w:t>
+      </w:r>
+      <w:r>
+        <w:rPr>
+          <w:rFonts w:ascii="PT Sans" w:hAnsi="PT Sans"/>
+        </w:rPr>
+        <w:t xml:space="preserve"> and graphics software</w:t>
+      </w:r>
+    </w:p>
+    <w:p>
+      <w:pPr>
+        <w:rPr>
+          <w:rFonts w:ascii="PT Sans" w:hAnsi="PT Sans"/>
+        </w:rPr>
+      </w:pPr>
+    </w:p>
+    <w:p>
+      <w:pPr>
+        <w:rPr>
+          <w:rFonts w:ascii="PT Sans" w:hAnsi="PT Sans"/>
+        </w:rPr>
+      </w:pPr>
+    </w:p>
+    <w:p>
+      <w:pPr>
+        <w:rPr>
+          <w:rFonts w:ascii="PT Sans" w:hAnsi="PT Sans"/>
+        </w:rPr>
+      </w:pPr>
+    </w:p>
+    <w:p>
+      <w:pPr>
+        <w:rPr>
+          <w:rFonts w:ascii="PT Sans" w:hAnsi="PT Sans"/>
+          <w:b/>
+        </w:rPr>
+      </w:pPr>
+      <w:r>
+        <w:rPr>
+          <w:rFonts w:ascii="PT Sans" w:hAnsi="PT Sans"/>
+          <w:b/>
+        </w:rPr>
+        <w:t>Style</w:t>
+      </w:r>
+      <w:r>
+        <w:rPr>
+          <w:rFonts w:ascii="PT Sans" w:hAnsi="PT Sans"/>
+          <w:b/>
+        </w:rPr>
+        <w:t xml:space="preserve"> </w:t>
+      </w:r>
+    </w:p>
+    <w:p>
+      <w:pPr>
+        <w:rPr>
+          <w:rFonts w:ascii="PT Sans" w:hAnsi="PT Sans"/>
+        </w:rPr>
+      </w:pPr>
+      <w:r>
+        <w:rPr>
+          <w:rFonts w:ascii="PT Sans" w:hAnsi="PT Sans"/>
+        </w:rPr>
+        <w:t>I want</w:t>
+      </w:r>
+      <w:r>
+        <w:rPr>
+          <w:rFonts w:ascii="PT Sans" w:hAnsi="PT Sans"/>
+        </w:rPr>
+        <w:t xml:space="preserve"> to emulate a type of minimalist retrofuturism style, one with simple, bright colours, non-complex shapes.</w:t>
+      </w:r>
+      <w:r>
+        <w:rPr>
+          <w:rFonts w:ascii="PT Sans" w:hAnsi="PT Sans"/>
+        </w:rPr>
+        <w:t xml:space="preserve"> </w:t>
+      </w:r>
+      <w:r>
+        <w:rPr>
+          <w:rFonts w:ascii="PT Sans" w:hAnsi="PT Sans"/>
+        </w:rPr>
+        <w:t>I will use Consolas for the font throughout as it gives a techy</w:t>
+      </w:r>
+      <w:r>
+        <w:rPr>
+          <w:rFonts w:ascii="PT Sans" w:hAnsi="PT Sans"/>
+        </w:rPr>
+        <w:t xml:space="preserve"> and artificial</w:t>
+      </w:r>
+      <w:r>
+        <w:rPr>
+          <w:rFonts w:ascii="PT Sans" w:hAnsi="PT Sans"/>
+        </w:rPr>
+        <w:t xml:space="preserve"> feel. </w:t>
+      </w:r>
+    </w:p>
+    <w:p>
+      <w:pPr>
+        <w:rPr>
+          <w:rFonts w:ascii="PT Sans" w:hAnsi="PT Sans"/>
+        </w:rPr>
+      </w:pPr>
+    </w:p>
+    <w:p>
+      <w:pPr>
+        <w:rPr>
+          <w:rFonts w:ascii="PT Sans" w:hAnsi="PT Sans"/>
+          <w:b/>
+        </w:rPr>
+      </w:pPr>
+      <w:r>
+        <w:rPr>
+          <w:rFonts w:ascii="PT Sans" w:hAnsi="PT Sans"/>
+          <w:b/>
+        </w:rPr>
+        <mc:AlternateContent>
+          <mc:Choice Requires="wpg">
+            <w:drawing>
+              <wp:anchor distT="0" distB="0" distL="114300" distR="114300" simplePos="0" relativeHeight="251660288" behindDoc="0" locked="0" layoutInCell="1" allowOverlap="1" wp14:anchorId="1DA933B9" wp14:editId="437AAAA7">
+                <wp:simplePos x="0" y="0"/>
+                <wp:positionH relativeFrom="column">
+                  <wp:posOffset>0</wp:posOffset>
+                </wp:positionH>
+                <wp:positionV relativeFrom="paragraph">
+                  <wp:posOffset>64135</wp:posOffset>
+                </wp:positionV>
+                <wp:extent cx="981710" cy="914400"/>
+                <wp:effectExtent l="0" t="0" r="8890" b="0"/>
+                <wp:wrapSquare wrapText="bothSides"/>
+                <wp:docPr id="10" name="Group 10"/>
+                <wp:cNvGraphicFramePr/>
+                <a:graphic xmlns:a="http://schemas.openxmlformats.org/drawingml/2006/main">
+                  <a:graphicData uri="http://schemas.microsoft.com/office/word/2010/wordprocessingGroup">
+                    <wpg:wgp>
+                      <wpg:cNvGrpSpPr/>
+                      <wpg:grpSpPr>
+                        <a:xfrm>
+                          <a:off x="0" y="0"/>
+                          <a:ext cx="981710" cy="914400"/>
+                          <a:chOff x="0" y="-352752"/>
+                          <a:chExt cx="3034035" cy="2822015"/>
+                        </a:xfrm>
+                      </wpg:grpSpPr>
+                      <wps:wsp>
+                        <wps:cNvPr id="11" name="Hexagon 11"/>
+                        <wps:cNvSpPr/>
+                        <wps:spPr>
+                          <a:xfrm>
+                            <a:off x="0" y="828636"/>
+                            <a:ext cx="3034035" cy="1640627"/>
+                          </a:xfrm>
+                          <a:prstGeom prst="hexagon">
+                            <a:avLst/>
+                          </a:prstGeom>
+                          <a:solidFill>
+                            <a:schemeClr val="accent6">
+                              <a:lumMod val="75000"/>
+                            </a:schemeClr>
+                          </a:solidFill>
+                          <a:ln>
+                            <a:noFill/>
+                          </a:ln>
+                          <a:effectLst/>
+                        </wps:spPr>
+                        <wps:style>
+                          <a:lnRef idx="1">
+                            <a:schemeClr val="accent1"/>
+                          </a:lnRef>
+                          <a:fillRef idx="3">
+                            <a:schemeClr val="accent1"/>
+                          </a:fillRef>
+                          <a:effectRef idx="2">
+                            <a:schemeClr val="accent1"/>
+                          </a:effectRef>
+                          <a:fontRef idx="minor">
+                            <a:schemeClr val="lt1"/>
+                          </a:fontRef>
+                        </wps:style>
+                        <wps:txbx>
+                          <w:txbxContent>
+                            <w:p>
+                              <w:pPr>
+                                <w:rPr>
+                                  <w:rFonts w:eastAsia="Times New Roman" w:cs="Times New Roman"/>
+                                </w:rPr>
+                              </w:pPr>
+                            </w:p>
+                          </w:txbxContent>
+                        </wps:txbx>
+                        <wps:bodyPr rtlCol="0" anchor="ctr"/>
+                      </wps:wsp>
+                      <wps:wsp>
+                        <wps:cNvPr id="12" name="Isosceles Triangle 12"/>
+                        <wps:cNvSpPr/>
+                        <wps:spPr>
+                          <a:xfrm>
+                            <a:off x="353251" y="-352752"/>
+                            <a:ext cx="476274" cy="846774"/>
+                          </a:xfrm>
+                          <a:prstGeom prst="triangle">
+                            <a:avLst/>
+                          </a:prstGeom>
+                          <a:solidFill>
+                            <a:srgbClr val="E46C0A"/>
+                          </a:solidFill>
+                          <a:ln>
+                            <a:noFill/>
+                          </a:ln>
+                          <a:effectLst/>
+                        </wps:spPr>
+                        <wps:style>
+                          <a:lnRef idx="1">
+                            <a:schemeClr val="accent1"/>
+                          </a:lnRef>
+                          <a:fillRef idx="3">
+                            <a:schemeClr val="accent1"/>
+                          </a:fillRef>
+                          <a:effectRef idx="2">
+                            <a:schemeClr val="accent1"/>
+                          </a:effectRef>
+                          <a:fontRef idx="minor">
+                            <a:schemeClr val="lt1"/>
+                          </a:fontRef>
+                        </wps:style>
+                        <wps:txbx>
+                          <w:txbxContent>
+                            <w:p>
+                              <w:pPr>
+                                <w:rPr>
+                                  <w:rFonts w:eastAsia="Times New Roman" w:cs="Times New Roman"/>
+                                </w:rPr>
+                              </w:pPr>
+                            </w:p>
+                          </w:txbxContent>
+                        </wps:txbx>
+                        <wps:bodyPr rtlCol="0" anchor="ctr"/>
+                      </wps:wsp>
+                      <wps:wsp>
+                        <wps:cNvPr id="13" name="Isosceles Triangle 13"/>
+                        <wps:cNvSpPr/>
+                        <wps:spPr>
+                          <a:xfrm>
+                            <a:off x="1096126" y="-352752"/>
+                            <a:ext cx="476274" cy="846774"/>
+                          </a:xfrm>
+                          <a:prstGeom prst="triangle">
+                            <a:avLst/>
+                          </a:prstGeom>
+                          <a:solidFill>
+                            <a:srgbClr val="E46C0A"/>
+                          </a:solidFill>
+                          <a:ln>
+                            <a:noFill/>
+                          </a:ln>
+                          <a:effectLst/>
+                        </wps:spPr>
+                        <wps:style>
+                          <a:lnRef idx="1">
+                            <a:schemeClr val="accent1"/>
+                          </a:lnRef>
+                          <a:fillRef idx="3">
+                            <a:schemeClr val="accent1"/>
+                          </a:fillRef>
+                          <a:effectRef idx="2">
+                            <a:schemeClr val="accent1"/>
+                          </a:effectRef>
+                          <a:fontRef idx="minor">
+                            <a:schemeClr val="lt1"/>
+                          </a:fontRef>
+                        </wps:style>
+                        <wps:txbx>
+                          <w:txbxContent>
+                            <w:p>
+                              <w:pPr>
+                                <w:rPr>
+                                  <w:rFonts w:eastAsia="Times New Roman" w:cs="Times New Roman"/>
+                                </w:rPr>
+                              </w:pPr>
+                            </w:p>
+                          </w:txbxContent>
+                        </wps:txbx>
+                        <wps:bodyPr rtlCol="0" anchor="ctr"/>
+                      </wps:wsp>
+                      <wps:wsp>
+                        <wps:cNvPr id="14" name="Isosceles Triangle 14"/>
+                        <wps:cNvSpPr/>
+                        <wps:spPr>
+                          <a:xfrm>
+                            <a:off x="1643233" y="-352752"/>
+                            <a:ext cx="476274" cy="846774"/>
+                          </a:xfrm>
+                          <a:prstGeom prst="triangle">
+                            <a:avLst/>
+                          </a:prstGeom>
+                          <a:solidFill>
+                            <a:srgbClr val="E46C0A"/>
+                          </a:solidFill>
+                          <a:ln>
+                            <a:noFill/>
+                          </a:ln>
+                          <a:effectLst/>
+                        </wps:spPr>
+                        <wps:style>
+                          <a:lnRef idx="1">
+                            <a:schemeClr val="accent1"/>
+                          </a:lnRef>
+                          <a:fillRef idx="3">
+                            <a:schemeClr val="accent1"/>
+                          </a:fillRef>
+                          <a:effectRef idx="2">
+                            <a:schemeClr val="accent1"/>
+                          </a:effectRef>
+                          <a:fontRef idx="minor">
+                            <a:schemeClr val="lt1"/>
+                          </a:fontRef>
+                        </wps:style>
+                        <wps:txbx>
+                          <w:txbxContent>
+                            <w:p>
+                              <w:pPr>
+                                <w:rPr>
+                                  <w:rFonts w:eastAsia="Times New Roman" w:cs="Times New Roman"/>
+                                </w:rPr>
+                              </w:pPr>
+                            </w:p>
+                          </w:txbxContent>
+                        </wps:txbx>
+                        <wps:bodyPr rtlCol="0" anchor="ctr"/>
+                      </wps:wsp>
+                      <wps:wsp>
+                        <wps:cNvPr id="15" name="Isosceles Triangle 15"/>
+                        <wps:cNvSpPr/>
+                        <wps:spPr>
+                          <a:xfrm>
+                            <a:off x="2349735" y="-352752"/>
+                            <a:ext cx="476274" cy="846774"/>
+                          </a:xfrm>
+                          <a:prstGeom prst="triangle">
+                            <a:avLst/>
+                          </a:prstGeom>
+                          <a:solidFill>
+                            <a:srgbClr val="E46C0A"/>
+                          </a:solidFill>
+                          <a:ln>
+                            <a:noFill/>
+                          </a:ln>
+                          <a:effectLst/>
+                        </wps:spPr>
+                        <wps:style>
+                          <a:lnRef idx="1">
+                            <a:schemeClr val="accent1"/>
+                          </a:lnRef>
+                          <a:fillRef idx="3">
+                            <a:schemeClr val="accent1"/>
+                          </a:fillRef>
+                          <a:effectRef idx="2">
+                            <a:schemeClr val="accent1"/>
+                          </a:effectRef>
+                          <a:fontRef idx="minor">
+                            <a:schemeClr val="lt1"/>
+                          </a:fontRef>
+                        </wps:style>
+                        <wps:txbx>
+                          <w:txbxContent>
+                            <w:p>
+                              <w:pPr>
+                                <w:rPr>
+                                  <w:rFonts w:eastAsia="Times New Roman" w:cs="Times New Roman"/>
+                                </w:rPr>
+                              </w:pPr>
+                            </w:p>
+                          </w:txbxContent>
+                        </wps:txbx>
+                        <wps:bodyPr rtlCol="0" anchor="ctr"/>
+                      </wps:wsp>
+                    </wpg:wgp>
+                  </a:graphicData>
+                </a:graphic>
+                <wp14:sizeRelH relativeFrom="page">
+                  <wp14:pctWidth>0</wp14:pctWidth>
+                </wp14:sizeRelH>
+                <wp14:sizeRelV relativeFrom="page">
+                  <wp14:pctHeight>0</wp14:pctHeight>
+                </wp14:sizeRelV>
+              </wp:anchor>
+            </w:drawing>
+          </mc:Choice>
+          <mc:Fallback>
+            <w:pict>
+              <v:group id="Group 10" o:spid="_x0000_s1032" style="position:absolute;margin-left:0;margin-top:5.05pt;width:77.3pt;height:1in;z-index:251660288" coordorigin=",-352752" coordsize="3034035,2822015" o:gfxdata="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">
+                <v:shapetype id="_x0000_t9" coordsize="21600,21600" o:spt="9" adj="5400" path="m@0,0l0,10800@0,21600@1,21600,21600,10800@1,0xe">
+                  <v:stroke joinstyle="miter"/>
+                  <v:formulas>
+                    <v:f eqn="val #0"/>
+                    <v:f eqn="sum width 0 #0"/>
+                    <v:f eqn="sum height 0 #0"/>
+                    <v:f eqn="prod @0 2929 10000"/>
+                    <v:f eqn="sum width 0 @3"/>
+                    <v:f eqn="sum height 0 @3"/>
+                  </v:formulas>
+                  <v:path gradientshapeok="t" o:connecttype="rect" textboxrect="1800,1800,19800,19800;3600,3600,18000,18000;6300,6300,15300,15300"/>
+                  <v:handles>
+                    <v:h position="#0,topLeft" xrange="0,10800"/>
+                  </v:handles>
+                </v:shapetype>
+                <v:shape id="Hexagon 11" o:spid="_x0000_s1033" type="#_x0000_t9" style="position:absolute;top:828636;width:3034035;height:1640627;visibility:visible;mso-wrap-style:square;v-text-anchor:middle" o:gfxdata="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" adj="2920" fillcolor="#e36c0a [2409]" stroked="f">
+                  <v:textbox>
+                    <w:txbxContent>
+                      <w:p>
+                        <w:pPr>
+                          <w:rPr>
+                            <w:rFonts w:eastAsia="Times New Roman" w:cs="Times New Roman"/>
+                          </w:rPr>
+                        </w:pPr>
+                      </w:p>
+                    </w:txbxContent>
+                  </v:textbox>
+                </v:shape>
+                <v:shapetype id="_x0000_t5" coordsize="21600,21600" o:spt="5" adj="10800" path="m@0,0l0,21600,21600,21600xe">
+                  <v:stroke joinstyle="miter"/>
+                  <v:formulas>
+                    <v:f eqn="val #0"/>
+                    <v:f eqn="prod #0 1 2"/>
+                    <v:f eqn="sum @1 10800 0"/>
+                  </v:formulas>
+                  <v:path gradientshapeok="t" o:connecttype="custom" o:connectlocs="@0,0;@1,10800;0,21600;10800,21600;21600,21600;@2,10800" textboxrect="0,10800,10800,18000;5400,10800,16200,18000;10800,10800,21600,18000;0,7200,7200,21600;7200,7200,14400,21600;14400,7200,21600,21600"/>
+                  <v:handles>
+                    <v:h position="#0,topLeft" xrange="0,21600"/>
+                  </v:handles>
+                </v:shapetype>
+                <v:shape id="Isosceles Triangle 12" o:spid="_x0000_s1034" type="#_x0000_t5" style="position:absolute;left:353251;top:-352752;width:476274;height:846774;visibility:visible;mso-wrap-style:square;v-text-anchor:middle" o:gfxdata="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" fillcolor="#e46c0a" stroked="f">
+                  <v:textbox>
+                    <w:txbxContent>
+                      <w:p>
+                        <w:pPr>
+                          <w:rPr>
+                            <w:rFonts w:eastAsia="Times New Roman" w:cs="Times New Roman"/>
+                          </w:rPr>
+                        </w:pPr>
+                      </w:p>
+                    </w:txbxContent>
+                  </v:textbox>
+                </v:shape>
+                <v:shape id="Isosceles Triangle 13" o:spid="_x0000_s1035" type="#_x0000_t5" style="position:absolute;left:1096126;top:-352752;width:476274;height:846774;visibility:visible;mso-wrap-style:square;v-text-anchor:middle" o:gfxdata="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" fillcolor="#e46c0a" stroked="f">
+                  <v:textbox>
+                    <w:txbxContent>
+                      <w:p>
+                        <w:pPr>
+                          <w:rPr>
+                            <w:rFonts w:eastAsia="Times New Roman" w:cs="Times New Roman"/>
+                          </w:rPr>
+                        </w:pPr>
+                      </w:p>
+                    </w:txbxContent>
+                  </v:textbox>
+                </v:shape>
+                <v:shape id="Isosceles Triangle 14" o:spid="_x0000_s1036" type="#_x0000_t5" style="position:absolute;left:1643233;top:-352752;width:476274;height:846774;visibility:visible;mso-wrap-style:square;v-text-anchor:middle" o:gfxdata="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" fillcolor="#e46c0a" stroked="f">
+                  <v:textbox>
+                    <w:txbxContent>
+                      <w:p>
+                        <w:pPr>
+                          <w:rPr>
+                            <w:rFonts w:eastAsia="Times New Roman" w:cs="Times New Roman"/>
+                          </w:rPr>
+                        </w:pPr>
+                      </w:p>
+                    </w:txbxContent>
+                  </v:textbox>
+                </v:shape>
+                <v:shape id="Isosceles Triangle 15" o:spid="_x0000_s1037" type="#_x0000_t5" style="position:absolute;left:2349735;top:-352752;width:476274;height:846774;visibility:visible;mso-wrap-style:square;v-text-anchor:middle" o:gfxdata="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" fillcolor="#e46c0a" stroked="f">
+                  <v:textbox>
+                    <w:txbxContent>
+                      <w:p>
+                        <w:pPr>
+                          <w:rPr>
+                            <w:rFonts w:eastAsia="Times New Roman" w:cs="Times New Roman"/>
+                          </w:rPr>
+                        </w:pPr>
+                      </w:p>
+                    </w:txbxContent>
+                  </v:textbox>
+                </v:shape>
+                <w10:wrap type="square"/>
+              </v:group>
+            </w:pict>
+          </mc:Fallback>
+        </mc:AlternateContent>
+      </w:r>
+      <w:r>
+        <w:rPr>
+          <w:rFonts w:ascii="PT Sans" w:hAnsi="PT Sans"/>
+          <w:b/>
+        </w:rPr>
+        <w:t>Process</w:t>
+      </w:r>
+    </w:p>
+    <w:p>
+      <w:pPr>
+        <w:rPr>
+          <w:rFonts w:ascii="PT Sans" w:hAnsi="PT Sans"/>
+        </w:rPr>
+      </w:pPr>
+      <w:r>
+        <w:rPr>
+          <w:rFonts w:ascii="PT Sans" w:hAnsi="PT Sans"/>
+        </w:rPr>
+        <w:t>Because of the simplicity of the style, I won’t require powerful graphics software. The best software I can think of, believe it or not is Mic</w:t>
+      </w:r>
+      <w:r>
+        <w:rPr>
+          <w:rFonts w:ascii="PT Sans" w:hAnsi="PT Sans"/>
+        </w:rPr>
+        <w:t>rosoft Powerpoint and using the shapes to create characters, environment and so on.</w:t>
+      </w:r>
+    </w:p>
+    <w:p>
+      <w:pPr>
+        <w:rPr>
+          <w:rFonts w:ascii="PT Sans" w:hAnsi="PT Sans"/>
+        </w:rPr>
+      </w:pPr>
+    </w:p>
+    <w:p>
+      <w:pPr>
+        <w:rPr>
+          <w:rFonts w:ascii="PT Sans" w:hAnsi="PT Sans"/>
+        </w:rPr>
+      </w:pPr>
+    </w:p>
+    <w:p>
+      <w:pPr>
+        <w:rPr>
+          <w:rFonts w:ascii="PT Sans" w:hAnsi="PT Sans"/>
+          <w:b/>
+        </w:rPr>
+      </w:pPr>
+      <w:r>
+        <w:rPr>
+          <w:rFonts w:ascii="PT Sans" w:hAnsi="PT Sans"/>
+          <w:b/>
+        </w:rPr>
+        <w:t>Timeline</w:t>
+      </w:r>
+      <w:r>
+        <w:rPr>
+          <w:rFonts w:ascii="PT Sans" w:hAnsi="PT Sans"/>
+          <w:b/>
+        </w:rPr>
+        <w:t>/Deadline</w:t>
+      </w:r>
+    </w:p>
+    <w:p>
+      <w:pPr>
+        <w:rPr>
+          <w:rFonts w:ascii="PT Sans" w:hAnsi="PT Sans"/>
+        </w:rPr>
+      </w:pPr>
+      <w:r>
+        <w:rPr>
+          <w:rFonts w:ascii="PT Sans" w:hAnsi="PT Sans"/>
+        </w:rPr>
+        <w:t>I aim</w:t>
+      </w:r>
+      <w:r>
+        <w:rPr>
+          <w:rFonts w:ascii="PT Sans" w:hAnsi="PT Sans"/>
+        </w:rPr>
+        <w:t xml:space="preserve"> to have the game </w:t>
+      </w:r>
+      <w:r>
+        <w:rPr>
+          <w:rFonts w:ascii="PT Sans" w:hAnsi="PT Sans"/>
+        </w:rPr>
+        <w:t>finished by July to start game-testing and fixing any nuances in the gameplay.</w:t>
+      </w:r>
+      <w:r>
+        <w:rPr>
+          <w:rFonts w:ascii="PT Sans" w:hAnsi="PT Sans"/>
+        </w:rPr>
+        <w:t xml:space="preserve"> The creatures in the game operate using randomly generated neural networks so this would require a lot of time-consuming testing.</w:t>
+      </w:r>
+    </w:p>
+    <w:p>
+      <w:pPr>
+        <w:rPr>
+          <w:rFonts w:ascii="PT Sans" w:hAnsi="PT Sans"/>
+        </w:rPr>
+      </w:pPr>
+    </w:p>
+    <w:p>
+      <w:pPr>
+        <w:rPr>
+          <w:rFonts w:ascii="PT Sans" w:hAnsi="PT Sans"/>
+        </w:rPr>
+      </w:pPr>
+    </w:p>
+    <w:p>
+      <w:pPr>
+        <w:rPr>
+          <w:rFonts w:ascii="PT Sans" w:hAnsi="PT Sans"/>
+          <w:b/>
+        </w:rPr>
+      </w:pPr>
+      <w:r>
+        <w:rPr>
+          <w:rFonts w:ascii="PT Sans" w:hAnsi="PT Sans"/>
+          <w:b/>
+        </w:rPr>
+        <w:t>Responsibility</w:t>
+      </w:r>
+    </w:p>
+    <w:p>
+      <w:pPr>
+        <w:rPr>
+          <w:rFonts w:ascii="PT Sans" w:hAnsi="PT Sans"/>
+        </w:rPr>
+      </w:pPr>
+      <w:r>
+        <w:rPr>
+          <w:rFonts w:ascii="PT Sans" w:hAnsi="PT Sans"/>
+        </w:rPr>
+        <w:t>I’m a one man team</w:t>
+      </w:r>
+    </w:p>
+    <w:p>
+      <w:pPr>
+        <w:rPr>
+          <w:rFonts w:ascii="PT Sans" w:hAnsi="PT Sans"/>
+        </w:rPr>
+      </w:pPr>
+    </w:p>
+    <w:p>
+      <w:pPr>
+        <w:rPr>
+          <w:rFonts w:ascii="PT Sans" w:hAnsi="PT Sans"/>
+          <w:b/>
+        </w:rPr>
+      </w:pPr>
+      <w:r>
+        <w:rPr>
+          <w:rFonts w:ascii="PT Sans" w:hAnsi="PT Sans"/>
+          <w:b/>
+        </w:rPr>
+        <w:t>Submission Guidelines</w:t>
+      </w:r>
+    </w:p>
+    <w:p>
+      <w:pPr>
+        <w:rPr>
+          <w:rFonts w:ascii="PT Sans" w:hAnsi="PT Sans"/>
+        </w:rPr>
+      </w:pPr>
+      <w:r>
+        <w:rPr>
+          <w:rFonts w:ascii="PT Sans" w:hAnsi="PT Sans"/>
+        </w:rPr>
+        <w:t>I’ve had a look through all the guidelines and theme criteria to ensure the submission is valid</w:t>
+      </w:r>
+    </w:p>
+    <w:p>
+      <w:pPr>
+        <w:rPr>
+          <w:rFonts w:ascii="PT Sans" w:hAnsi="PT Sans"/>
+        </w:rPr>
+      </w:pPr>
+    </w:p>
+    <w:p>
+      <w:pPr>
+        <w:rPr>
+          <w:rFonts w:ascii="PT Sans" w:hAnsi="PT Sans"/>
+          <w:b/>
+        </w:rPr>
+      </w:pPr>
+      <w:r>
+        <w:rPr>
+          <w:rFonts w:ascii="PT Sans" w:hAnsi="PT Sans"/>
+          <w:b/>
+        </w:rPr>
+        <w:t>Other</w:t>
+      </w:r>
+    </w:p>
+    <w:p>
+      <w:pPr>
+        <w:rPr>
+          <w:rFonts w:ascii="PT Sans" w:hAnsi="PT Sans"/>
+        </w:rPr>
+      </w:pPr>
+      <w:r>
+        <w:rPr>
+          <w:rFonts w:ascii="PT Sans" w:hAnsi="PT Sans"/>
+        </w:rPr>
+        <w:t xml:space="preserve">The creatures in the game operate using neural networks so </w:t>
+      </w:r>
+      <w:r>
+        <w:rPr>
+          <w:rFonts w:ascii="PT Sans" w:hAnsi="PT Sans"/>
+        </w:rPr>
+        <w:t xml:space="preserve">this would require a lot of testing </w:t>
+      </w:r>
+    </w:p>
+    <w:p>
+      <w:pPr>
+        <w:rPr>
+          <w:rFonts w:ascii="PT Sans" w:hAnsi="PT Sans"/>
+        </w:rPr>
+      </w:pPr>
+    </w:p>
+    <w:p>
+      <w:pPr>
+        <w:rPr>
+          <w:rFonts w:ascii="PT Sans" w:hAnsi="PT Sans"/>
+        </w:rPr>
+      </w:pPr>
+    </w:p>
+    <w:p>
+      <w:pPr>
+        <w:rPr>
+          <w:rFonts w:ascii="PT Sans" w:hAnsi="PT Sans"/>
+        </w:rPr>
+      </w:pPr>
+    </w:p>
+    <w:p>
+      <w:pPr>
+        <w:rPr>
+          <w:rFonts w:ascii="PT Sans" w:hAnsi="PT Sans"/>
+        </w:rPr>
+      </w:pPr>
+    </w:p>
+    <w:p>
+      <w:pPr>
+        <w:rPr>
+          <w:rFonts w:ascii="PT Sans" w:hAnsi="PT Sans"/>
+        </w:rPr>
+      </w:pPr>
+    </w:p>
+    <w:p>
+      <w:pPr>
+        <w:rPr>
+          <w:rFonts w:ascii="PT Sans" w:hAnsi="PT Sans"/>
+        </w:rPr>
+      </w:pPr>
+    </w:p>
+    <w:p>
+      <w:pPr>
+        <w:rPr>
+          <w:rFonts w:ascii="PT Sans" w:hAnsi="PT Sans"/>
+        </w:rPr>
+      </w:pPr>
+    </w:p>
+    <w:p>
+      <w:pPr>
+        <w:rPr>
+          <w:rFonts w:ascii="PT Sans" w:hAnsi="PT Sans"/>
+        </w:rPr>
+      </w:pPr>
+    </w:p>
+    <w:p>
+      <w:pPr>
+        <w:rPr>
+          <w:rFonts w:ascii="PT Sans" w:hAnsi="PT Sans"/>
+        </w:rPr>
+      </w:pPr>
+      <w:r>
+        <w:rPr>
+          <w:rFonts w:ascii="PT Sans" w:hAnsi="PT Sans"/>
+          <w:b/>
+        </w:rPr>
+        <w:t>Timeline</w:t>
+      </w:r>
+      <w:r>
+        <w:rPr>
+          <w:rFonts w:ascii="PT Sans" w:hAnsi="PT Sans"/>
+        </w:rPr>
+        <w:t xml:space="preserve"> </w:t>
+      </w:r>
+    </w:p>
+    <w:p>
+      <w:pPr>
+        <w:rPr>
+          <w:rFonts w:ascii="PT Sans" w:hAnsi="PT Sans"/>
+        </w:rPr>
+      </w:pPr>
+    </w:p>
+    <w:p>
+      <w:pPr>
+        <w:rPr>
+          <w:rFonts w:ascii="PT Sans" w:hAnsi="PT Sans"/>
+        </w:rPr>
+      </w:pPr>
+      <w:r>
+        <w:rPr>
+          <w:rFonts w:ascii="PT Sans" w:hAnsi="PT Sans"/>
+        </w:rPr>
+        <w:t>My priority is</w:t>
+      </w:r>
+      <w:r>
+        <w:rPr>
+          <w:rFonts w:ascii="PT Sans" w:hAnsi="PT Sans"/>
+        </w:rPr>
+        <w:t xml:space="preserve"> to </w:t>
+      </w:r>
+      <w:r>
+        <w:rPr>
+          <w:rFonts w:ascii="PT Sans" w:hAnsi="PT Sans"/>
+        </w:rPr>
+        <w:t>test</w:t>
+      </w:r>
+      <w:r>
+        <w:rPr>
+          <w:rFonts w:ascii="PT Sans" w:hAnsi="PT Sans"/>
+        </w:rPr>
+        <w:t xml:space="preserve"> the </w:t>
+      </w:r>
+      <w:r>
+        <w:rPr>
+          <w:rFonts w:ascii="PT Sans" w:hAnsi="PT Sans"/>
+        </w:rPr>
+        <w:t>creature’s behaviour so the first designs of both the player and creature were prototypes. The idea I had in mind for the creature would be menacing while also simple to reemphasise the idea that they are a replicated species. The creatures ended up looking like the head of an ant</w:t>
+      </w:r>
+      <w:r>
+        <w:rPr>
+          <w:rFonts w:ascii="PT Sans" w:hAnsi="PT Sans"/>
+        </w:rPr>
+        <w:t xml:space="preserve"> which was suitable</w:t>
+      </w:r>
+      <w:r>
+        <w:rPr>
+          <w:rFonts w:ascii="PT Sans" w:hAnsi="PT Sans"/>
+        </w:rPr>
+        <w:t>.</w:t>
+      </w:r>
+      <w:r>
+        <w:rPr>
+          <w:rFonts w:ascii="PT Sans" w:hAnsi="PT Sans"/>
+        </w:rPr>
+        <w:t xml:space="preserve"> The player was intended to be a kind of robotic killing machine and turned out as a weird looking hexagonal object</w:t>
+      </w:r>
+      <w:r>
+        <w:rPr>
+          <w:rFonts w:ascii="PT Sans" w:hAnsi="PT Sans"/>
+        </w:rPr>
+        <w:t>.</w:t>
+      </w:r>
+    </w:p>
+    <w:p>
+      <w:pPr>
+        <w:rPr>
+          <w:rFonts w:ascii="PT Sans" w:hAnsi="PT Sans"/>
+        </w:rPr>
+      </w:pPr>
+    </w:p>
+    <w:p>
+      <w:pPr>
+        <w:rPr>
+          <w:rFonts w:ascii="PT Sans" w:hAnsi="PT Sans"/>
+        </w:rPr>
+      </w:pPr>
+      <w:r>
+        <w:rPr>
+          <w:rFonts w:ascii="PT Sans" w:hAnsi="PT Sans"/>
+        </w:rPr>
+        <w:t>The first</w:t>
+      </w:r>
+      <w:r>
+        <w:rPr>
+          <w:rFonts w:ascii="PT Sans" w:hAnsi="PT Sans"/>
+        </w:rPr>
+        <w:t xml:space="preserve"> problem I encountered</w:t>
+      </w:r>
+      <w:r>
+        <w:rPr>
+          <w:rFonts w:ascii="PT Sans" w:hAnsi="PT Sans"/>
+        </w:rPr>
+        <w:t xml:space="preserve"> was learning how to rotate the</w:t>
+      </w:r>
+      <w:r>
+        <w:rPr>
+          <w:rFonts w:ascii="PT Sans" w:hAnsi="PT Sans"/>
+        </w:rPr>
+        <w:t xml:space="preserve"> images</w:t>
+      </w:r>
+      <w:r>
+        <w:rPr>
+          <w:rFonts w:ascii="PT Sans" w:hAnsi="PT Sans"/>
+        </w:rPr>
+        <w:t>. In</w:t>
+      </w:r>
+      <w:r>
+        <w:rPr>
+          <w:rFonts w:ascii="PT Sans" w:hAnsi="PT Sans"/>
+        </w:rPr>
+        <w:t xml:space="preserve"> P</w:t>
+      </w:r>
+      <w:r>
+        <w:rPr>
+          <w:rFonts w:ascii="PT Sans" w:hAnsi="PT Sans"/>
+        </w:rPr>
+        <w:t xml:space="preserve">ygame, the size of the rectangle container of an image was changed when the image rotated making the character’s movement very erratic. </w:t>
+      </w:r>
+      <w:r>
+        <w:rPr>
+          <w:rFonts w:ascii="PT Sans" w:hAnsi="PT Sans"/>
+        </w:rPr>
+        <w:t xml:space="preserve">A week later I fixed it by having the rectangle </w:t>
+      </w:r>
+      <w:r>
+        <w:rPr>
+          <w:rFonts w:ascii="PT Sans" w:hAnsi="PT Sans"/>
+        </w:rPr>
+        <w:t>translated</w:t>
+      </w:r>
+      <w:r>
+        <w:rPr>
+          <w:rFonts w:ascii="PT Sans" w:hAnsi="PT Sans"/>
+        </w:rPr>
+        <w:t xml:space="preserve"> based on the the image’s direction so that rotation was much more smoother</w:t>
+      </w:r>
+      <w:r>
+        <w:rPr>
+          <w:rFonts w:ascii="PT Sans" w:hAnsi="PT Sans"/>
+        </w:rPr>
+        <w:t>. Now I can move on to making the creatures to make decisions</w:t>
+      </w:r>
+    </w:p>
+    <w:p>
+      <w:pPr>
+        <w:rPr>
+          <w:rFonts w:ascii="PT Sans" w:hAnsi="PT Sans"/>
+        </w:rPr>
+      </w:pPr>
+    </w:p>
+    <w:p>
+      <w:pPr>
+        <w:rPr>
+          <w:rFonts w:ascii="PT Sans" w:hAnsi="PT Sans"/>
+        </w:rPr>
+      </w:pPr>
+      <w:r>
+        <w:rPr>
+          <w:rFonts w:ascii="PT Sans" w:hAnsi="PT Sans"/>
+        </w:rPr>
+        <w:t>I started testing the neural network of the creatures. I made 10 creatures each with their own neural network</w:t>
+      </w:r>
+      <w:bookmarkStart w:id="0" w:name="_GoBack"/>
+      <w:bookmarkEnd w:id="0"/>
+    </w:p>
+    <w:p>
+      <w:pPr>
+        <w:rPr>
+          <w:rFonts w:ascii="PT Sans" w:hAnsi="PT Sans"/>
+          <w:b/>
+        </w:rPr>
+      </w:pPr>
+    </w:p>
+    <w:p>
+      <w:pPr>
+        <w:rPr>
+          <w:rFonts w:ascii="PT Sans" w:hAnsi="PT Sans"/>
+        </w:rPr>
+      </w:pPr>
+      <w:r>
+        <w:rPr>
+          <w:rFonts w:ascii="PT Sans" w:hAnsi="PT Sans"/>
+        </w:rPr>
         <w:drawing>
-          <wp:inline distT="0" distB="0" distL="0" distR="0" wp14:anchorId="6FAC2D74" wp14:editId="46366731">
+          <wp:inline distT="0" distB="0" distL="0" distR="0" wp14:anchorId="3938F49F" wp14:editId="24412FD5">
             <wp:extent cx="5270500" cy="2639060"/>
             <wp:effectExtent l="0" t="0" r="12700" b="2540"/>
             <wp:docPr id="1" name="Picture 1"/>
@@ -122,934 +2325,6 @@
           <w:rFonts w:ascii="PT Sans" w:hAnsi="PT Sans"/>
         </w:rPr>
       </w:pPr>
-    </w:p>
-    <w:p>
-      <w:pPr>
-        <w:rPr>
-          <w:rFonts w:ascii="PT Sans" w:hAnsi="PT Sans"/>
-        </w:rPr>
-      </w:pPr>
-    </w:p>
-    <w:p>
-      <w:pPr>
-        <w:rPr>
-          <w:rFonts w:ascii="PT Sans" w:hAnsi="PT Sans"/>
-          <w:b/>
-        </w:rPr>
-      </w:pPr>
-      <w:r>
-        <w:rPr>
-          <w:rFonts w:ascii="PT Sans" w:hAnsi="PT Sans"/>
-          <w:b/>
-        </w:rPr>
-        <w:t>Game Title</w:t>
-      </w:r>
-    </w:p>
-    <w:p>
-      <w:pPr>
-        <w:rPr>
-          <w:rFonts w:ascii="PT Sans" w:hAnsi="PT Sans"/>
-        </w:rPr>
-      </w:pPr>
-      <w:r>
-        <w:rPr>
-          <w:rFonts w:ascii="PT Sans" w:hAnsi="PT Sans"/>
-        </w:rPr>
-        <w:t>The game i</w:t>
-      </w:r>
-      <w:r>
-        <w:rPr>
-          <w:rFonts w:ascii="PT Sans" w:hAnsi="PT Sans"/>
-        </w:rPr>
-        <w:t xml:space="preserve">s named after the game’s protagonist Dr. Darwin, similar to how Donkey Kong is named after the game’s protagonist. </w:t>
-      </w:r>
-      <w:r>
-        <w:rPr>
-          <w:rFonts w:ascii="PT Sans" w:hAnsi="PT Sans"/>
-        </w:rPr>
-        <w:t xml:space="preserve">Given the premise of the game, it is obvious the title is a reference to </w:t>
-      </w:r>
-      <w:r>
-        <w:rPr>
-          <w:rFonts w:ascii="PT Sans" w:hAnsi="PT Sans"/>
-        </w:rPr>
-        <w:t>Dr. Charles Darwin</w:t>
-      </w:r>
-      <w:r>
-        <w:rPr>
-          <w:rFonts w:ascii="PT Sans" w:hAnsi="PT Sans"/>
-        </w:rPr>
-        <w:t>.</w:t>
-      </w:r>
-    </w:p>
-    <w:p>
-      <w:pPr>
-        <w:rPr>
-          <w:rFonts w:ascii="PT Sans" w:hAnsi="PT Sans"/>
-        </w:rPr>
-      </w:pPr>
-    </w:p>
-    <w:p>
-      <w:pPr>
-        <w:rPr>
-          <w:rFonts w:ascii="PT Sans" w:hAnsi="PT Sans"/>
-          <w:b/>
-        </w:rPr>
-      </w:pPr>
-      <w:r>
-        <w:rPr>
-          <w:rFonts w:ascii="PT Sans" w:hAnsi="PT Sans"/>
-          <w:b/>
-        </w:rPr>
-        <w:t>Game Description</w:t>
-      </w:r>
-    </w:p>
-    <w:p>
-      <w:pPr>
-        <w:rPr>
-          <w:rFonts w:ascii="PT Sans" w:hAnsi="PT Sans"/>
-        </w:rPr>
-      </w:pPr>
-      <w:r>
-        <w:rPr>
-          <w:rFonts w:ascii="PT Sans" w:hAnsi="PT Sans"/>
-        </w:rPr>
-        <w:t>Evil scientist Dr. Darwin is on a mission to evolve the perfect killing creature.</w:t>
-      </w:r>
-      <w:r>
-        <w:rPr>
-          <w:rFonts w:ascii="PT Sans" w:hAnsi="PT Sans"/>
-        </w:rPr>
-        <w:t xml:space="preserve"> Survive every generation by shooting and deviating the creatures.</w:t>
-      </w:r>
-      <w:r>
-        <w:rPr>
-          <w:rFonts w:ascii="PT Sans" w:hAnsi="PT Sans"/>
-        </w:rPr>
-        <w:t xml:space="preserve"> How many generations can you survive before the creatures outsmart you?</w:t>
-      </w:r>
-    </w:p>
-    <w:p>
-      <w:pPr>
-        <w:rPr>
-          <w:rFonts w:ascii="PT Sans" w:hAnsi="PT Sans"/>
-        </w:rPr>
-      </w:pPr>
-    </w:p>
-    <w:p>
-      <w:pPr>
-        <w:rPr>
-          <w:rFonts w:ascii="PT Sans" w:hAnsi="PT Sans"/>
-          <w:b/>
-        </w:rPr>
-      </w:pPr>
-      <w:r>
-        <w:rPr>
-          <w:rFonts w:ascii="PT Sans" w:hAnsi="PT Sans"/>
-          <w:b/>
-        </w:rPr>
-        <w:t>Audience</w:t>
-      </w:r>
-    </w:p>
-    <w:p>
-      <w:pPr>
-        <w:rPr>
-          <w:rFonts w:ascii="PT Sans" w:hAnsi="PT Sans"/>
-        </w:rPr>
-      </w:pPr>
-      <w:r>
-        <w:rPr>
-          <w:rFonts w:ascii="PT Sans" w:hAnsi="PT Sans"/>
-        </w:rPr>
-        <w:t xml:space="preserve">Dr. Darwin is intended for all ages but primarily adolescents, teenagers. Anyone who enjoys critical thinking games </w:t>
-      </w:r>
-      <w:r>
-        <w:rPr>
-          <w:rFonts w:ascii="PT Sans" w:hAnsi="PT Sans"/>
-        </w:rPr>
-        <w:t>and/or has an interest in evolution simulators</w:t>
-      </w:r>
-    </w:p>
-    <w:p>
-      <w:pPr>
-        <w:rPr>
-          <w:rFonts w:ascii="PT Sans" w:hAnsi="PT Sans"/>
-        </w:rPr>
-      </w:pPr>
-    </w:p>
-    <w:p>
-      <w:pPr>
-        <w:rPr>
-          <w:rFonts w:ascii="PT Sans" w:hAnsi="PT Sans"/>
-          <w:b/>
-        </w:rPr>
-      </w:pPr>
-      <w:r>
-        <w:rPr>
-          <w:rFonts w:ascii="PT Sans" w:hAnsi="PT Sans"/>
-          <w:b/>
-        </w:rPr>
-        <w:t>Characters</w:t>
-      </w:r>
-      <w:r>
-        <w:rPr>
-          <w:rFonts w:ascii="PT Sans" w:hAnsi="PT Sans"/>
-          <w:b/>
-        </w:rPr>
-        <w:t>/Roles</w:t>
-      </w:r>
-    </w:p>
-    <w:p>
-      <w:pPr>
-        <w:rPr>
-          <w:rFonts w:ascii="PT Sans" w:hAnsi="PT Sans"/>
-        </w:rPr>
-      </w:pPr>
-      <w:r>
-        <w:rPr>
-          <w:rFonts w:ascii="PT Sans" w:hAnsi="PT Sans"/>
-        </w:rPr>
-        <w:lastRenderedPageBreak/>
-        <w:t>The protagonist is an evil scientist who moves about in a flying saucer. He is named</w:t>
-      </w:r>
-      <w:r>
-        <w:rPr>
-          <w:rFonts w:ascii="PT Sans" w:hAnsi="PT Sans"/>
-        </w:rPr>
-        <w:t xml:space="preserve"> Dr D</w:t>
-      </w:r>
-      <w:r>
-        <w:rPr>
-          <w:rFonts w:ascii="PT Sans" w:hAnsi="PT Sans"/>
-        </w:rPr>
-        <w:t>arwin after Charles Darwin who invented</w:t>
-      </w:r>
-      <w:r>
-        <w:rPr>
-          <w:rFonts w:ascii="PT Sans" w:hAnsi="PT Sans"/>
-        </w:rPr>
-        <w:t xml:space="preserve"> the theory of evolution. His objective is to breed a unique creature who can effectively target the player while also dodging incoming bullets shot by the player</w:t>
-      </w:r>
-    </w:p>
-    <w:p>
-      <w:pPr>
-        <w:rPr>
-          <w:rFonts w:ascii="PT Sans" w:hAnsi="PT Sans"/>
-        </w:rPr>
-      </w:pPr>
-    </w:p>
-    <w:p>
-      <w:pPr>
-        <w:rPr>
-          <w:rFonts w:ascii="PT Sans" w:hAnsi="PT Sans"/>
-        </w:rPr>
-      </w:pPr>
-      <w:r>
-        <w:rPr>
-          <w:rFonts w:ascii="PT Sans" w:hAnsi="PT Sans"/>
-        </w:rPr>
-        <w:t xml:space="preserve">The player is a . </w:t>
-      </w:r>
-      <w:r>
-        <w:rPr>
-          <w:rFonts w:ascii="PT Sans" w:hAnsi="PT Sans"/>
-        </w:rPr>
-        <w:t xml:space="preserve">They can move about, shooting at creatures. The player has a health bar which decreases when they shoot a bullet or are attacked by creatures. </w:t>
-      </w:r>
-    </w:p>
-    <w:p>
-      <w:pPr>
-        <w:rPr>
-          <w:rFonts w:ascii="PT Sans" w:hAnsi="PT Sans"/>
-        </w:rPr>
-      </w:pPr>
-    </w:p>
-    <w:p>
-      <w:pPr>
-        <w:rPr>
-          <w:rFonts w:ascii="PT Sans" w:hAnsi="PT Sans"/>
-        </w:rPr>
-      </w:pPr>
-      <w:r>
-        <w:rPr>
-          <w:rFonts w:ascii="PT Sans" w:hAnsi="PT Sans"/>
-        </w:rPr>
-        <w:t>Dr Darwin breeds creatures who have the ability to detect the player, bullets, walls and vary its speed and direction based on its detections.</w:t>
-      </w:r>
-    </w:p>
-    <w:p>
-      <w:pPr>
-        <w:rPr>
-          <w:rFonts w:ascii="PT Sans" w:hAnsi="PT Sans"/>
-        </w:rPr>
-      </w:pPr>
-    </w:p>
-    <w:p>
-      <w:pPr>
-        <w:rPr>
-          <w:rFonts w:ascii="PT Sans" w:hAnsi="PT Sans"/>
-          <w:b/>
-        </w:rPr>
-      </w:pPr>
-      <w:r>
-        <w:rPr>
-          <w:rFonts w:ascii="PT Sans" w:hAnsi="PT Sans"/>
-          <w:b/>
-        </w:rPr>
-        <w:t>Environment</w:t>
-      </w:r>
-    </w:p>
-    <w:p>
-      <w:pPr>
-        <w:rPr>
-          <w:rFonts w:ascii="PT Sans" w:hAnsi="PT Sans"/>
-        </w:rPr>
-      </w:pPr>
-      <w:r>
-        <w:rPr>
-          <w:rFonts w:ascii="PT Sans" w:hAnsi="PT Sans"/>
-        </w:rPr>
-        <w:t>The game</w:t>
-      </w:r>
-      <w:bookmarkStart w:id="0" w:name="_GoBack"/>
-      <w:bookmarkEnd w:id="0"/>
-    </w:p>
-    <w:p>
-      <w:pPr>
-        <w:rPr>
-          <w:rFonts w:ascii="PT Sans" w:hAnsi="PT Sans"/>
-        </w:rPr>
-      </w:pPr>
-    </w:p>
-    <w:p>
-      <w:pPr>
-        <w:rPr>
-          <w:rFonts w:ascii="PT Sans" w:hAnsi="PT Sans"/>
-          <w:b/>
-        </w:rPr>
-      </w:pPr>
-      <w:r>
-        <w:rPr>
-          <w:rFonts w:ascii="PT Sans" w:hAnsi="PT Sans"/>
-          <w:b/>
-        </w:rPr>
-        <w:t>Theme</w:t>
-      </w:r>
-    </w:p>
-    <w:p>
-      <w:pPr>
-        <w:rPr>
-          <w:rFonts w:ascii="PT Sans" w:hAnsi="PT Sans"/>
-        </w:rPr>
-      </w:pPr>
-      <w:r>
-        <w:rPr>
-          <w:rFonts w:ascii="PT Sans" w:hAnsi="PT Sans"/>
-        </w:rPr>
-        <w:t>I tried to emulate a type of minimalist retrofuturism style, one with simple, bright colours, non-complex shapes.</w:t>
-      </w:r>
-    </w:p>
-    <w:p>
-      <w:pPr>
-        <w:rPr>
-          <w:rFonts w:ascii="PT Sans" w:hAnsi="PT Sans"/>
-        </w:rPr>
-      </w:pPr>
-      <w:r>
-        <w:rPr>
-          <w:rFonts w:ascii="PT Sans" w:hAnsi="PT Sans"/>
-        </w:rPr>
-        <w:t xml:space="preserve">retrofuturism, tron, </w:t>
-      </w:r>
-    </w:p>
-    <w:p>
-      <w:pPr>
-        <w:rPr>
-          <w:rFonts w:ascii="PT Sans" w:hAnsi="PT Sans"/>
-        </w:rPr>
-      </w:pPr>
-    </w:p>
-    <w:p>
-      <w:pPr>
-        <w:rPr>
-          <w:rFonts w:ascii="PT Sans" w:hAnsi="PT Sans"/>
-          <w:b/>
-        </w:rPr>
-      </w:pPr>
-      <w:r>
-        <w:rPr>
-          <w:rFonts w:ascii="PT Sans" w:hAnsi="PT Sans"/>
-          <w:b/>
-        </w:rPr>
-        <w:t>Objective/Goals</w:t>
-      </w:r>
-    </w:p>
-    <w:p>
-      <w:pPr>
-        <w:rPr>
-          <w:rFonts w:ascii="PT Sans" w:hAnsi="PT Sans"/>
-        </w:rPr>
-      </w:pPr>
-      <w:r>
-        <w:rPr>
-          <w:rFonts w:ascii="PT Sans" w:hAnsi="PT Sans"/>
-        </w:rPr>
-        <w:t>The game</w:t>
-      </w:r>
-    </w:p>
-    <w:p>
-      <w:pPr>
-        <w:rPr>
-          <w:rFonts w:ascii="PT Sans" w:hAnsi="PT Sans"/>
-        </w:rPr>
-      </w:pPr>
-    </w:p>
-    <w:p>
-      <w:pPr>
-        <w:rPr>
-          <w:rFonts w:ascii="PT Sans" w:hAnsi="PT Sans"/>
-          <w:b/>
-        </w:rPr>
-      </w:pPr>
-      <w:r>
-        <w:rPr>
-          <w:rFonts w:ascii="PT Sans" w:hAnsi="PT Sans"/>
-          <w:b/>
-        </w:rPr>
-        <w:t>Perspective</w:t>
-      </w:r>
-    </w:p>
-    <w:p>
-      <w:pPr>
-        <w:rPr>
-          <w:rFonts w:ascii="PT Sans" w:hAnsi="PT Sans"/>
-        </w:rPr>
-      </w:pPr>
-      <w:r>
-        <w:rPr>
-          <w:rFonts w:ascii="PT Sans" w:hAnsi="PT Sans"/>
-        </w:rPr>
-        <w:t>The game</w:t>
-      </w:r>
-    </w:p>
-    <w:p>
-      <w:pPr>
-        <w:rPr>
-          <w:rFonts w:ascii="PT Sans" w:hAnsi="PT Sans"/>
-        </w:rPr>
-      </w:pPr>
-    </w:p>
-    <w:p>
-      <w:pPr>
-        <w:rPr>
-          <w:rFonts w:ascii="PT Sans" w:hAnsi="PT Sans"/>
-          <w:b/>
-        </w:rPr>
-      </w:pPr>
-      <w:r>
-        <w:rPr>
-          <w:rFonts w:ascii="PT Sans" w:hAnsi="PT Sans"/>
-          <w:b/>
-        </w:rPr>
-        <w:t>Controls</w:t>
-      </w:r>
-    </w:p>
-    <w:p>
-      <w:pPr>
-        <w:rPr>
-          <w:rFonts w:ascii="PT Sans" w:hAnsi="PT Sans"/>
-        </w:rPr>
-      </w:pPr>
-      <w:r>
-        <w:rPr>
-          <w:rFonts w:ascii="PT Sans" w:hAnsi="PT Sans"/>
-        </w:rPr>
-        <w:t>The game</w:t>
-      </w:r>
-    </w:p>
-    <w:p>
-      <w:pPr>
-        <w:rPr>
-          <w:rFonts w:ascii="PT Sans" w:hAnsi="PT Sans"/>
-        </w:rPr>
-      </w:pPr>
-    </w:p>
-    <w:p>
-      <w:pPr>
-        <w:rPr>
-          <w:rFonts w:ascii="PT Sans" w:hAnsi="PT Sans"/>
-          <w:b/>
-        </w:rPr>
-      </w:pPr>
-      <w:r>
-        <w:rPr>
-          <w:rFonts w:ascii="PT Sans" w:hAnsi="PT Sans"/>
-          <w:b/>
-        </w:rPr>
-        <w:t>Reference points/Originality</w:t>
-      </w:r>
-    </w:p>
-    <w:p>
-      <w:pPr>
-        <w:rPr>
-          <w:rFonts w:ascii="PT Sans" w:hAnsi="PT Sans"/>
-        </w:rPr>
-      </w:pPr>
-      <w:r>
-        <w:rPr>
-          <w:rFonts w:ascii="PT Sans" w:hAnsi="PT Sans"/>
-        </w:rPr>
-        <w:t>The game</w:t>
-      </w:r>
-    </w:p>
-    <w:p>
-      <w:pPr>
-        <w:rPr>
-          <w:rFonts w:ascii="PT Sans" w:hAnsi="PT Sans"/>
-        </w:rPr>
-      </w:pPr>
-    </w:p>
-    <w:p>
-      <w:pPr>
-        <w:rPr>
-          <w:rFonts w:ascii="PT Sans" w:hAnsi="PT Sans"/>
-          <w:b/>
-        </w:rPr>
-      </w:pPr>
-      <w:r>
-        <w:rPr>
-          <w:rFonts w:ascii="PT Sans" w:hAnsi="PT Sans"/>
-          <w:b/>
-        </w:rPr>
-        <w:t>Platform</w:t>
-      </w:r>
-    </w:p>
-    <w:p>
-      <w:pPr>
-        <w:rPr>
-          <w:rFonts w:ascii="PT Sans" w:hAnsi="PT Sans"/>
-        </w:rPr>
-      </w:pPr>
-      <w:r>
-        <w:rPr>
-          <w:rFonts w:ascii="PT Sans" w:hAnsi="PT Sans"/>
-        </w:rPr>
-        <w:t xml:space="preserve">when I tested on windows I found the game was much much faster </w:t>
-      </w:r>
-    </w:p>
-    <w:p>
-      <w:pPr>
-        <w:rPr>
-          <w:rFonts w:ascii="PT Sans" w:hAnsi="PT Sans"/>
-        </w:rPr>
-      </w:pPr>
-    </w:p>
-    <w:p>
-      <w:pPr>
-        <w:rPr>
-          <w:rFonts w:ascii="PT Sans" w:hAnsi="PT Sans"/>
-          <w:b/>
-        </w:rPr>
-      </w:pPr>
-      <w:r>
-        <w:rPr>
-          <w:rFonts w:ascii="PT Sans" w:hAnsi="PT Sans"/>
-          <w:b/>
-        </w:rPr>
-        <w:t>Development Environment</w:t>
-      </w:r>
-    </w:p>
-    <w:p>
-      <w:pPr>
-        <w:rPr>
-          <w:rFonts w:ascii="PT Sans" w:hAnsi="PT Sans"/>
-        </w:rPr>
-      </w:pPr>
-      <w:r>
-        <w:rPr>
-          <w:rFonts w:ascii="PT Sans" w:hAnsi="PT Sans"/>
-        </w:rPr>
-        <w:t>The game</w:t>
-      </w:r>
-    </w:p>
-    <w:p>
-      <w:pPr>
-        <w:rPr>
-          <w:rFonts w:ascii="PT Sans" w:hAnsi="PT Sans"/>
-        </w:rPr>
-      </w:pPr>
-    </w:p>
-    <w:p>
-      <w:pPr>
-        <w:rPr>
-          <w:rFonts w:ascii="PT Sans" w:hAnsi="PT Sans"/>
-          <w:b/>
-        </w:rPr>
-      </w:pPr>
-      <w:r>
-        <w:rPr>
-          <w:rFonts w:ascii="PT Sans" w:hAnsi="PT Sans"/>
-          <w:b/>
-        </w:rPr>
-        <w:t>System Requirements</w:t>
-      </w:r>
-    </w:p>
-    <w:p>
-      <w:pPr>
-        <w:rPr>
-          <w:rFonts w:ascii="PT Sans" w:hAnsi="PT Sans"/>
-        </w:rPr>
-      </w:pPr>
-      <w:r>
-        <w:rPr>
-          <w:rFonts w:ascii="PT Sans" w:hAnsi="PT Sans"/>
-        </w:rPr>
-        <w:t>The game</w:t>
-      </w:r>
-    </w:p>
-    <w:p>
-      <w:pPr>
-        <w:rPr>
-          <w:rFonts w:ascii="PT Sans" w:hAnsi="PT Sans"/>
-        </w:rPr>
-      </w:pPr>
-    </w:p>
-    <w:p>
-      <w:pPr>
-        <w:rPr>
-          <w:rFonts w:ascii="PT Sans" w:hAnsi="PT Sans"/>
-          <w:b/>
-        </w:rPr>
-      </w:pPr>
-      <w:r>
-        <w:rPr>
-          <w:rFonts w:ascii="PT Sans" w:hAnsi="PT Sans"/>
-          <w:b/>
-        </w:rPr>
-        <w:t>Resourcing/Capability</w:t>
-      </w:r>
-    </w:p>
-    <w:p>
-      <w:pPr>
-        <w:rPr>
-          <w:rFonts w:ascii="PT Sans" w:hAnsi="PT Sans"/>
-        </w:rPr>
-      </w:pPr>
-      <w:r>
-        <w:rPr>
-          <w:rFonts w:ascii="PT Sans" w:hAnsi="PT Sans"/>
-        </w:rPr>
-        <w:t>The game</w:t>
-      </w:r>
-    </w:p>
-    <w:p>
-      <w:pPr>
-        <w:rPr>
-          <w:rFonts w:ascii="PT Sans" w:hAnsi="PT Sans"/>
-        </w:rPr>
-      </w:pPr>
-    </w:p>
-    <w:p>
-      <w:pPr>
-        <w:rPr>
-          <w:rFonts w:ascii="PT Sans" w:hAnsi="PT Sans"/>
-        </w:rPr>
-      </w:pPr>
-    </w:p>
-    <w:p>
-      <w:pPr>
-        <w:rPr>
-          <w:rFonts w:ascii="PT Sans" w:hAnsi="PT Sans"/>
-        </w:rPr>
-      </w:pPr>
-    </w:p>
-    <w:p>
-      <w:pPr>
-        <w:rPr>
-          <w:rFonts w:ascii="PT Sans" w:hAnsi="PT Sans"/>
-          <w:b/>
-        </w:rPr>
-      </w:pPr>
-      <w:r>
-        <w:rPr>
-          <w:rFonts w:ascii="PT Sans" w:hAnsi="PT Sans"/>
-          <w:b/>
-        </w:rPr>
-        <w:t>Style</w:t>
-      </w:r>
-    </w:p>
-    <w:p>
-      <w:pPr>
-        <w:rPr>
-          <w:rFonts w:ascii="PT Sans" w:hAnsi="PT Sans"/>
-        </w:rPr>
-      </w:pPr>
-      <w:r>
-        <w:rPr>
-          <w:rFonts w:ascii="PT Sans" w:hAnsi="PT Sans"/>
-        </w:rPr>
-        <w:t>The game</w:t>
-      </w:r>
-      <w:r>
-        <w:rPr>
-          <w:rFonts w:ascii="PT Sans" w:hAnsi="PT Sans"/>
-        </w:rPr>
-        <w:t xml:space="preserve"> </w:t>
-      </w:r>
-    </w:p>
-    <w:p>
-      <w:pPr>
-        <w:rPr>
-          <w:rFonts w:ascii="PT Sans" w:hAnsi="PT Sans"/>
-        </w:rPr>
-      </w:pPr>
-    </w:p>
-    <w:p>
-      <w:pPr>
-        <w:rPr>
-          <w:rFonts w:ascii="PT Sans" w:hAnsi="PT Sans"/>
-          <w:b/>
-        </w:rPr>
-      </w:pPr>
-      <w:r>
-        <w:rPr>
-          <w:rFonts w:ascii="PT Sans" w:hAnsi="PT Sans"/>
-          <w:b/>
-        </w:rPr>
-        <w:t>Process</w:t>
-      </w:r>
-    </w:p>
-    <w:p>
-      <w:pPr>
-        <w:rPr>
-          <w:rFonts w:ascii="PT Sans" w:hAnsi="PT Sans"/>
-        </w:rPr>
-      </w:pPr>
-      <w:r>
-        <w:rPr>
-          <w:rFonts w:ascii="PT Sans" w:hAnsi="PT Sans"/>
-        </w:rPr>
-        <w:t>The game</w:t>
-      </w:r>
-    </w:p>
-    <w:p>
-      <w:pPr>
-        <w:rPr>
-          <w:rFonts w:ascii="PT Sans" w:hAnsi="PT Sans"/>
-        </w:rPr>
-      </w:pPr>
-    </w:p>
-    <w:p>
-      <w:pPr>
-        <w:rPr>
-          <w:rFonts w:ascii="PT Sans" w:hAnsi="PT Sans"/>
-        </w:rPr>
-      </w:pPr>
-    </w:p>
-    <w:p>
-      <w:pPr>
-        <w:rPr>
-          <w:rFonts w:ascii="PT Sans" w:hAnsi="PT Sans"/>
-          <w:b/>
-        </w:rPr>
-      </w:pPr>
-      <w:r>
-        <w:rPr>
-          <w:rFonts w:ascii="PT Sans" w:hAnsi="PT Sans"/>
-          <w:b/>
-        </w:rPr>
-        <w:t>Timeline</w:t>
-      </w:r>
-      <w:r>
-        <w:rPr>
-          <w:rFonts w:ascii="PT Sans" w:hAnsi="PT Sans"/>
-          <w:b/>
-        </w:rPr>
-        <w:t>/Deadline</w:t>
-      </w:r>
-    </w:p>
-    <w:p>
-      <w:pPr>
-        <w:rPr>
-          <w:rFonts w:ascii="PT Sans" w:hAnsi="PT Sans"/>
-        </w:rPr>
-      </w:pPr>
-      <w:r>
-        <w:rPr>
-          <w:rFonts w:ascii="PT Sans" w:hAnsi="PT Sans"/>
-        </w:rPr>
-        <w:t>The game</w:t>
-      </w:r>
-    </w:p>
-    <w:p>
-      <w:pPr>
-        <w:rPr>
-          <w:rFonts w:ascii="PT Sans" w:hAnsi="PT Sans"/>
-        </w:rPr>
-      </w:pPr>
-    </w:p>
-    <w:p>
-      <w:pPr>
-        <w:rPr>
-          <w:rFonts w:ascii="PT Sans" w:hAnsi="PT Sans"/>
-        </w:rPr>
-      </w:pPr>
-    </w:p>
-    <w:p>
-      <w:pPr>
-        <w:rPr>
-          <w:rFonts w:ascii="PT Sans" w:hAnsi="PT Sans"/>
-          <w:b/>
-        </w:rPr>
-      </w:pPr>
-      <w:r>
-        <w:rPr>
-          <w:rFonts w:ascii="PT Sans" w:hAnsi="PT Sans"/>
-          <w:b/>
-        </w:rPr>
-        <w:t>Responsibility</w:t>
-      </w:r>
-    </w:p>
-    <w:p>
-      <w:pPr>
-        <w:rPr>
-          <w:rFonts w:ascii="PT Sans" w:hAnsi="PT Sans"/>
-        </w:rPr>
-      </w:pPr>
-      <w:r>
-        <w:rPr>
-          <w:rFonts w:ascii="PT Sans" w:hAnsi="PT Sans"/>
-        </w:rPr>
-        <w:t>The game</w:t>
-      </w:r>
-    </w:p>
-    <w:p>
-      <w:pPr>
-        <w:rPr>
-          <w:rFonts w:ascii="PT Sans" w:hAnsi="PT Sans"/>
-        </w:rPr>
-      </w:pPr>
-    </w:p>
-    <w:p>
-      <w:pPr>
-        <w:rPr>
-          <w:rFonts w:ascii="PT Sans" w:hAnsi="PT Sans"/>
-          <w:b/>
-        </w:rPr>
-      </w:pPr>
-      <w:r>
-        <w:rPr>
-          <w:rFonts w:ascii="PT Sans" w:hAnsi="PT Sans"/>
-          <w:b/>
-        </w:rPr>
-        <w:t>Submission Guidelines</w:t>
-      </w:r>
-    </w:p>
-    <w:p>
-      <w:pPr>
-        <w:rPr>
-          <w:rFonts w:ascii="PT Sans" w:hAnsi="PT Sans"/>
-        </w:rPr>
-      </w:pPr>
-      <w:r>
-        <w:rPr>
-          <w:rFonts w:ascii="PT Sans" w:hAnsi="PT Sans"/>
-        </w:rPr>
-        <w:t>The game</w:t>
-      </w:r>
-    </w:p>
-    <w:p>
-      <w:pPr>
-        <w:rPr>
-          <w:rFonts w:ascii="PT Sans" w:hAnsi="PT Sans"/>
-        </w:rPr>
-      </w:pPr>
-    </w:p>
-    <w:p>
-      <w:pPr>
-        <w:rPr>
-          <w:rFonts w:ascii="PT Sans" w:hAnsi="PT Sans"/>
-        </w:rPr>
-      </w:pPr>
-    </w:p>
-    <w:p>
-      <w:pPr>
-        <w:rPr>
-          <w:rFonts w:ascii="PT Sans" w:hAnsi="PT Sans"/>
-          <w:b/>
-        </w:rPr>
-      </w:pPr>
-      <w:r>
-        <w:rPr>
-          <w:rFonts w:ascii="PT Sans" w:hAnsi="PT Sans"/>
-          <w:b/>
-        </w:rPr>
-        <w:t>P</w:t>
-      </w:r>
-      <w:r>
-        <w:rPr>
-          <w:rFonts w:ascii="PT Sans" w:hAnsi="PT Sans"/>
-          <w:b/>
-        </w:rPr>
-        <w:t>roblems</w:t>
-      </w:r>
-    </w:p>
-    <w:p>
-      <w:pPr>
-        <w:rPr>
-          <w:rFonts w:ascii="PT Sans" w:hAnsi="PT Sans"/>
-        </w:rPr>
-      </w:pPr>
-      <w:r>
-        <w:rPr>
-          <w:rFonts w:ascii="PT Sans" w:hAnsi="PT Sans"/>
-        </w:rPr>
-        <w:t>There were many problems I had to deal with</w:t>
-      </w:r>
-    </w:p>
-    <w:p>
-      <w:pPr>
-        <w:rPr>
-          <w:rFonts w:ascii="PT Sans" w:hAnsi="PT Sans"/>
-        </w:rPr>
-      </w:pPr>
-    </w:p>
-    <w:p>
-      <w:pPr>
-        <w:rPr>
-          <w:rFonts w:ascii="PT Sans" w:hAnsi="PT Sans"/>
-        </w:rPr>
-      </w:pPr>
-      <w:r>
-        <w:rPr>
-          <w:rFonts w:ascii="PT Sans" w:hAnsi="PT Sans"/>
-        </w:rPr>
-        <w:t xml:space="preserve">The </w:t>
-      </w:r>
-      <w:r>
-        <w:rPr>
-          <w:rFonts w:ascii="PT Sans" w:hAnsi="PT Sans"/>
-        </w:rPr>
-        <w:t>first</w:t>
-      </w:r>
-      <w:r>
-        <w:rPr>
-          <w:rFonts w:ascii="PT Sans" w:hAnsi="PT Sans"/>
-        </w:rPr>
-        <w:t xml:space="preserve"> major problem I had was learning </w:t>
-      </w:r>
-      <w:r>
-        <w:rPr>
-          <w:rFonts w:ascii="PT Sans" w:hAnsi="PT Sans"/>
-        </w:rPr>
-        <w:t xml:space="preserve">how to rotate </w:t>
-      </w:r>
-      <w:r>
-        <w:rPr>
-          <w:rFonts w:ascii="PT Sans" w:hAnsi="PT Sans"/>
-        </w:rPr>
-        <w:t>the characters. In pygame, the size of the rectangle container of an image was changed when the image rotated making the character’s movement very erratic. This took a week to figure out</w:t>
-      </w:r>
     </w:p>
     <w:p>
       <w:pPr>
@@ -3563,7 +4838,6 @@
   <w:style w:type="character" w:default="1" w:styleId="DefaultParagraphFont">
     <w:name w:val="Default Paragraph Font"/>
     <w:uiPriority w:val="1"/>
-    <w:semiHidden/>
     <w:unhideWhenUsed/>
   </w:style>
   <w:style w:type="table" w:default="1" w:styleId="TableNormal">
@@ -3776,7 +5050,6 @@
   <w:style w:type="character" w:default="1" w:styleId="DefaultParagraphFont">
     <w:name w:val="Default Paragraph Font"/>
     <w:uiPriority w:val="1"/>
-    <w:semiHidden/>
     <w:unhideWhenUsed/>
   </w:style>
   <w:style w:type="table" w:default="1" w:styleId="TableNormal">

</xml_diff>